<commit_message>
Addition mvc mvp di ioc
</commit_message>
<xml_diff>
--- a/Books/oops.docx
+++ b/Books/oops.docx
@@ -809,7 +809,6 @@
           <w:bdr w:val="none" w:sz="0" w:space="0" w:color="auto" w:frame="1"/>
           <w:lang w:val="cs-CZ" w:eastAsia="en-IN"/>
         </w:rPr>
-        <w:lastRenderedPageBreak/>
         <w:t>public</w:t>
       </w:r>
       <w:r>
@@ -909,6 +908,7 @@
           <w:szCs w:val="20"/>
           <w:lang w:val="cs-CZ" w:eastAsia="en-IN"/>
         </w:rPr>
+        <w:lastRenderedPageBreak/>
         <w:t>{</w:t>
       </w:r>
     </w:p>
@@ -4514,8 +4514,18 @@
           <w:szCs w:val="21"/>
           <w:lang w:eastAsia="en-IN"/>
         </w:rPr>
+        <w:t xml:space="preserve">The idea of having this class as an abstract is to define a framework for exception logging. This class will allow all subclass to gain access to a common exception logging module and will </w:t>
+      </w:r>
+      <w:r>
+        <w:rPr>
+          <w:rFonts w:ascii="Segoe UI" w:eastAsia="Times New Roman" w:hAnsi="Segoe UI" w:cs="Segoe UI"/>
+          <w:color w:val="111111"/>
+          <w:sz w:val="21"/>
+          <w:szCs w:val="21"/>
+          <w:lang w:eastAsia="en-IN"/>
+        </w:rPr>
         <w:lastRenderedPageBreak/>
-        <w:t>The idea of having this class as an abstract is to define a framework for exception logging. This class will allow all subclass to gain access to a common exception logging module and will facilitate to easily replace the logging library. By the time you define the </w:t>
+        <w:t>facilitate to easily replace the logging library. By the time you define the </w:t>
       </w:r>
       <w:proofErr w:type="spellStart"/>
       <w:r>
@@ -32016,18 +32026,7 @@
           <w:lang w:eastAsia="en-IN"/>
         </w:rPr>
         <w:br/>
-        <w:t xml:space="preserve">Coupling is also the indication of the relationships between modules. It is concept of </w:t>
-      </w:r>
-      <w:bookmarkStart w:id="6" w:name="_GoBack"/>
-      <w:bookmarkEnd w:id="6"/>
-      <w:r>
-        <w:rPr>
-          <w:rFonts w:ascii="Arial" w:eastAsia="Times New Roman" w:hAnsi="Arial" w:cs="Arial"/>
-          <w:sz w:val="24"/>
-          <w:szCs w:val="24"/>
-          <w:lang w:eastAsia="en-IN"/>
-        </w:rPr>
-        <w:t>Inter-module. Coupling has also many types but usually low coupling is good for software.</w:t>
+        <w:t>Coupling is also the indication of the relationships between modules. It is concept of Inter-module. Coupling has also many types but usually low coupling is good for software.</w:t>
       </w:r>
     </w:p>
     <w:p>
@@ -32782,6 +32781,2251 @@
     </w:p>
     <w:p>
       <w:pPr>
+        <w:pStyle w:val="Heading1"/>
+        <w:shd w:val="clear" w:color="auto" w:fill="FFFFFF"/>
+        <w:spacing w:before="0" w:after="225"/>
+        <w:rPr>
+          <w:rFonts w:ascii="Segoe UI" w:hAnsi="Segoe UI" w:cs="Segoe UI"/>
+          <w:color w:val="333333"/>
+          <w:sz w:val="44"/>
+          <w:szCs w:val="44"/>
+        </w:rPr>
+      </w:pPr>
+      <w:r>
+        <w:rPr>
+          <w:rFonts w:ascii="Segoe UI" w:hAnsi="Segoe UI" w:cs="Segoe UI"/>
+          <w:b/>
+          <w:bCs/>
+          <w:color w:val="333333"/>
+          <w:sz w:val="44"/>
+          <w:szCs w:val="44"/>
+        </w:rPr>
+        <w:t>Dependency Injection (DI) vs. Inversion of Control (IOC)</w:t>
+      </w:r>
+    </w:p>
+    <w:p>
+      <w:pPr>
+        <w:shd w:val="clear" w:color="auto" w:fill="FFFFFF"/>
+        <w:rPr>
+          <w:rFonts w:ascii="Segoe UI" w:hAnsi="Segoe UI" w:cs="Segoe UI"/>
+          <w:color w:val="111111"/>
+          <w:sz w:val="21"/>
+          <w:szCs w:val="21"/>
+        </w:rPr>
+      </w:pPr>
+      <w:r>
+        <w:rPr>
+          <w:rFonts w:ascii="Segoe UI" w:hAnsi="Segoe UI" w:cs="Segoe UI"/>
+          <w:noProof/>
+          <w:color w:val="111111"/>
+          <w:sz w:val="21"/>
+          <w:szCs w:val="21"/>
+          <w:lang w:eastAsia="en-IN"/>
+        </w:rPr>
+        <w:drawing>
+          <wp:inline distT="0" distB="0" distL="0" distR="0">
+            <wp:extent cx="1428750" cy="1428750"/>
+            <wp:effectExtent l="0" t="0" r="0" b="0"/>
+            <wp:docPr id="17" name="Picture 17" descr="https://www.codeproject.com/script/Membership/ProfileImages/%7B19b83584-76e0-4c88-8df8-e6e9444b8388%7D.JPG"/>
+            <wp:cNvGraphicFramePr>
+              <a:graphicFrameLocks xmlns:a="http://schemas.openxmlformats.org/drawingml/2006/main" noChangeAspect="1"/>
+            </wp:cNvGraphicFramePr>
+            <a:graphic xmlns:a="http://schemas.openxmlformats.org/drawingml/2006/main">
+              <a:graphicData uri="http://schemas.openxmlformats.org/drawingml/2006/picture">
+                <pic:pic xmlns:pic="http://schemas.openxmlformats.org/drawingml/2006/picture">
+                  <pic:nvPicPr>
+                    <pic:cNvPr id="0" name="ctl00_avatar" descr="https://www.codeproject.com/script/Membership/ProfileImages/%7B19b83584-76e0-4c88-8df8-e6e9444b8388%7D.JPG"/>
+                    <pic:cNvPicPr>
+                      <a:picLocks noChangeAspect="1" noChangeArrowheads="1"/>
+                    </pic:cNvPicPr>
+                  </pic:nvPicPr>
+                  <pic:blipFill>
+                    <a:blip r:embed="rId21">
+                      <a:extLst>
+                        <a:ext uri="{28A0092B-C50C-407E-A947-70E740481C1C}">
+                          <a14:useLocalDpi xmlns:a14="http://schemas.microsoft.com/office/drawing/2010/main" val="0"/>
+                        </a:ext>
+                      </a:extLst>
+                    </a:blip>
+                    <a:srcRect/>
+                    <a:stretch>
+                      <a:fillRect/>
+                    </a:stretch>
+                  </pic:blipFill>
+                  <pic:spPr bwMode="auto">
+                    <a:xfrm>
+                      <a:off x="0" y="0"/>
+                      <a:ext cx="1428750" cy="1428750"/>
+                    </a:xfrm>
+                    <a:prstGeom prst="rect">
+                      <a:avLst/>
+                    </a:prstGeom>
+                    <a:noFill/>
+                    <a:ln>
+                      <a:noFill/>
+                    </a:ln>
+                  </pic:spPr>
+                </pic:pic>
+              </a:graphicData>
+            </a:graphic>
+          </wp:inline>
+        </w:drawing>
+      </w:r>
+    </w:p>
+    <w:p>
+      <w:pPr>
+        <w:shd w:val="clear" w:color="auto" w:fill="FFFFFF"/>
+        <w:rPr>
+          <w:rFonts w:ascii="Segoe UI" w:hAnsi="Segoe UI" w:cs="Segoe UI"/>
+          <w:color w:val="111111"/>
+          <w:sz w:val="21"/>
+          <w:szCs w:val="21"/>
+        </w:rPr>
+      </w:pPr>
+      <w:hyperlink r:id="rId22" w:history="1">
+        <w:proofErr w:type="spellStart"/>
+        <w:r>
+          <w:rPr>
+            <w:rStyle w:val="Hyperlink"/>
+            <w:rFonts w:ascii="Segoe UI" w:hAnsi="Segoe UI" w:cs="Segoe UI"/>
+            <w:b/>
+            <w:bCs/>
+            <w:color w:val="808080"/>
+            <w:sz w:val="21"/>
+            <w:szCs w:val="21"/>
+            <w:bdr w:val="none" w:sz="0" w:space="0" w:color="auto" w:frame="1"/>
+          </w:rPr>
+          <w:t>Shivprasad</w:t>
+        </w:r>
+        <w:proofErr w:type="spellEnd"/>
+        <w:r>
+          <w:rPr>
+            <w:rStyle w:val="Hyperlink"/>
+            <w:rFonts w:ascii="Segoe UI" w:hAnsi="Segoe UI" w:cs="Segoe UI"/>
+            <w:b/>
+            <w:bCs/>
+            <w:color w:val="808080"/>
+            <w:sz w:val="21"/>
+            <w:szCs w:val="21"/>
+            <w:bdr w:val="none" w:sz="0" w:space="0" w:color="auto" w:frame="1"/>
+          </w:rPr>
+          <w:t xml:space="preserve"> </w:t>
+        </w:r>
+        <w:proofErr w:type="spellStart"/>
+        <w:r>
+          <w:rPr>
+            <w:rStyle w:val="Hyperlink"/>
+            <w:rFonts w:ascii="Segoe UI" w:hAnsi="Segoe UI" w:cs="Segoe UI"/>
+            <w:b/>
+            <w:bCs/>
+            <w:color w:val="808080"/>
+            <w:sz w:val="21"/>
+            <w:szCs w:val="21"/>
+            <w:bdr w:val="none" w:sz="0" w:space="0" w:color="auto" w:frame="1"/>
+          </w:rPr>
+          <w:t>koirala</w:t>
+        </w:r>
+        <w:proofErr w:type="spellEnd"/>
+      </w:hyperlink>
+      <w:r>
+        <w:rPr>
+          <w:rFonts w:ascii="Segoe UI" w:hAnsi="Segoe UI" w:cs="Segoe UI"/>
+          <w:color w:val="111111"/>
+          <w:sz w:val="21"/>
+          <w:szCs w:val="21"/>
+        </w:rPr>
+        <w:t>, </w:t>
+      </w:r>
+      <w:r>
+        <w:rPr>
+          <w:rStyle w:val="date"/>
+          <w:rFonts w:ascii="Segoe UI" w:hAnsi="Segoe UI" w:cs="Segoe UI"/>
+          <w:color w:val="111111"/>
+          <w:sz w:val="21"/>
+          <w:szCs w:val="21"/>
+          <w:bdr w:val="none" w:sz="0" w:space="0" w:color="auto" w:frame="1"/>
+        </w:rPr>
+        <w:t>1 Jan 2014</w:t>
+      </w:r>
+    </w:p>
+    <w:tbl>
+      <w:tblPr>
+        <w:tblW w:w="0" w:type="auto"/>
+        <w:tblCellSpacing w:w="0" w:type="dxa"/>
+        <w:tblCellMar>
+          <w:left w:w="0" w:type="dxa"/>
+          <w:right w:w="0" w:type="dxa"/>
+        </w:tblCellMar>
+        <w:tblLook w:val="04A0" w:firstRow="1" w:lastRow="0" w:firstColumn="1" w:lastColumn="0" w:noHBand="0" w:noVBand="1"/>
+      </w:tblPr>
+      <w:tblGrid>
+        <w:gridCol w:w="1200"/>
+        <w:gridCol w:w="3537"/>
+      </w:tblGrid>
+      <w:tr>
+        <w:trPr>
+          <w:tblCellSpacing w:w="0" w:type="dxa"/>
+        </w:trPr>
+        <w:tc>
+          <w:tcPr>
+            <w:tcW w:w="0" w:type="auto"/>
+            <w:tcBorders>
+              <w:top w:val="nil"/>
+              <w:left w:val="nil"/>
+              <w:bottom w:val="nil"/>
+              <w:right w:val="nil"/>
+            </w:tcBorders>
+            <w:shd w:val="clear" w:color="auto" w:fill="auto"/>
+            <w:noWrap/>
+            <w:vAlign w:val="center"/>
+            <w:hideMark/>
+          </w:tcPr>
+          <w:p>
+            <w:pPr>
+              <w:shd w:val="clear" w:color="auto" w:fill="FFFFFF"/>
+              <w:rPr>
+                <w:rFonts w:ascii="Segoe UI" w:hAnsi="Segoe UI" w:cs="Segoe UI"/>
+                <w:color w:val="111111"/>
+                <w:sz w:val="21"/>
+                <w:szCs w:val="21"/>
+                <w:bdr w:val="none" w:sz="0" w:space="0" w:color="auto" w:frame="1"/>
+              </w:rPr>
+            </w:pPr>
+            <w:r>
+              <w:rPr>
+                <w:rFonts w:ascii="Segoe UI" w:hAnsi="Segoe UI" w:cs="Segoe UI"/>
+                <w:noProof/>
+                <w:color w:val="111111"/>
+                <w:sz w:val="21"/>
+                <w:szCs w:val="21"/>
+                <w:bdr w:val="none" w:sz="0" w:space="0" w:color="auto" w:frame="1"/>
+                <w:lang w:eastAsia="en-IN"/>
+              </w:rPr>
+              <w:drawing>
+                <wp:inline distT="0" distB="0" distL="0" distR="0">
+                  <wp:extent cx="762000" cy="152400"/>
+                  <wp:effectExtent l="0" t="0" r="0" b="0"/>
+                  <wp:docPr id="12" name="Picture 12" descr="https://codeproject.global.ssl.fastly.net/script/Ratings/Images/stars-fill-md.png"/>
+                  <wp:cNvGraphicFramePr>
+                    <a:graphicFrameLocks xmlns:a="http://schemas.openxmlformats.org/drawingml/2006/main" noChangeAspect="1"/>
+                  </wp:cNvGraphicFramePr>
+                  <a:graphic xmlns:a="http://schemas.openxmlformats.org/drawingml/2006/main">
+                    <a:graphicData uri="http://schemas.openxmlformats.org/drawingml/2006/picture">
+                      <pic:pic xmlns:pic="http://schemas.openxmlformats.org/drawingml/2006/picture">
+                        <pic:nvPicPr>
+                          <pic:cNvPr id="0" name="Picture 2" descr="https://codeproject.global.ssl.fastly.net/script/Ratings/Images/stars-fill-md.png"/>
+                          <pic:cNvPicPr>
+                            <a:picLocks noChangeAspect="1" noChangeArrowheads="1"/>
+                          </pic:cNvPicPr>
+                        </pic:nvPicPr>
+                        <pic:blipFill>
+                          <a:blip r:embed="rId23">
+                            <a:extLst>
+                              <a:ext uri="{28A0092B-C50C-407E-A947-70E740481C1C}">
+                                <a14:useLocalDpi xmlns:a14="http://schemas.microsoft.com/office/drawing/2010/main" val="0"/>
+                              </a:ext>
+                            </a:extLst>
+                          </a:blip>
+                          <a:srcRect/>
+                          <a:stretch>
+                            <a:fillRect/>
+                          </a:stretch>
+                        </pic:blipFill>
+                        <pic:spPr bwMode="auto">
+                          <a:xfrm>
+                            <a:off x="0" y="0"/>
+                            <a:ext cx="762000" cy="152400"/>
+                          </a:xfrm>
+                          <a:prstGeom prst="rect">
+                            <a:avLst/>
+                          </a:prstGeom>
+                          <a:noFill/>
+                          <a:ln>
+                            <a:noFill/>
+                          </a:ln>
+                        </pic:spPr>
+                      </pic:pic>
+                    </a:graphicData>
+                  </a:graphic>
+                </wp:inline>
+              </w:drawing>
+            </w:r>
+          </w:p>
+          <w:p>
+            <w:pPr>
+              <w:shd w:val="clear" w:color="auto" w:fill="FFFFFF"/>
+              <w:rPr>
+                <w:rFonts w:ascii="Segoe UI" w:hAnsi="Segoe UI" w:cs="Segoe UI"/>
+                <w:color w:val="111111"/>
+                <w:sz w:val="21"/>
+                <w:szCs w:val="21"/>
+                <w:bdr w:val="none" w:sz="0" w:space="0" w:color="auto" w:frame="1"/>
+              </w:rPr>
+            </w:pPr>
+            <w:r>
+              <w:rPr>
+                <w:rFonts w:ascii="Segoe UI" w:hAnsi="Segoe UI" w:cs="Segoe UI"/>
+                <w:noProof/>
+                <w:color w:val="111111"/>
+                <w:sz w:val="21"/>
+                <w:szCs w:val="21"/>
+                <w:bdr w:val="none" w:sz="0" w:space="0" w:color="auto" w:frame="1"/>
+                <w:lang w:eastAsia="en-IN"/>
+              </w:rPr>
+              <w:drawing>
+                <wp:inline distT="0" distB="0" distL="0" distR="0">
+                  <wp:extent cx="762000" cy="152400"/>
+                  <wp:effectExtent l="0" t="0" r="0" b="0"/>
+                  <wp:docPr id="11" name="Picture 11" descr="https://codeproject.global.ssl.fastly.net/script/Ratings/Images/stars-empty-md.png"/>
+                  <wp:cNvGraphicFramePr>
+                    <a:graphicFrameLocks xmlns:a="http://schemas.openxmlformats.org/drawingml/2006/main" noChangeAspect="1"/>
+                  </wp:cNvGraphicFramePr>
+                  <a:graphic xmlns:a="http://schemas.openxmlformats.org/drawingml/2006/main">
+                    <a:graphicData uri="http://schemas.openxmlformats.org/drawingml/2006/picture">
+                      <pic:pic xmlns:pic="http://schemas.openxmlformats.org/drawingml/2006/picture">
+                        <pic:nvPicPr>
+                          <pic:cNvPr id="0" name="Picture 3" descr="https://codeproject.global.ssl.fastly.net/script/Ratings/Images/stars-empty-md.png"/>
+                          <pic:cNvPicPr>
+                            <a:picLocks noChangeAspect="1" noChangeArrowheads="1"/>
+                          </pic:cNvPicPr>
+                        </pic:nvPicPr>
+                        <pic:blipFill>
+                          <a:blip r:embed="rId24">
+                            <a:extLst>
+                              <a:ext uri="{28A0092B-C50C-407E-A947-70E740481C1C}">
+                                <a14:useLocalDpi xmlns:a14="http://schemas.microsoft.com/office/drawing/2010/main" val="0"/>
+                              </a:ext>
+                            </a:extLst>
+                          </a:blip>
+                          <a:srcRect/>
+                          <a:stretch>
+                            <a:fillRect/>
+                          </a:stretch>
+                        </pic:blipFill>
+                        <pic:spPr bwMode="auto">
+                          <a:xfrm>
+                            <a:off x="0" y="0"/>
+                            <a:ext cx="762000" cy="152400"/>
+                          </a:xfrm>
+                          <a:prstGeom prst="rect">
+                            <a:avLst/>
+                          </a:prstGeom>
+                          <a:noFill/>
+                          <a:ln>
+                            <a:noFill/>
+                          </a:ln>
+                        </pic:spPr>
+                      </pic:pic>
+                    </a:graphicData>
+                  </a:graphic>
+                </wp:inline>
+              </w:drawing>
+            </w:r>
+          </w:p>
+        </w:tc>
+        <w:tc>
+          <w:tcPr>
+            <w:tcW w:w="0" w:type="auto"/>
+            <w:tcBorders>
+              <w:top w:val="nil"/>
+              <w:left w:val="nil"/>
+              <w:bottom w:val="nil"/>
+              <w:right w:val="nil"/>
+            </w:tcBorders>
+            <w:shd w:val="clear" w:color="auto" w:fill="auto"/>
+            <w:noWrap/>
+            <w:vAlign w:val="center"/>
+            <w:hideMark/>
+          </w:tcPr>
+          <w:p>
+            <w:pPr>
+              <w:rPr>
+                <w:rFonts w:ascii="Segoe UI" w:hAnsi="Segoe UI" w:cs="Segoe UI"/>
+                <w:color w:val="111111"/>
+                <w:sz w:val="21"/>
+                <w:szCs w:val="21"/>
+              </w:rPr>
+            </w:pPr>
+            <w:r>
+              <w:rPr>
+                <w:rFonts w:ascii="Segoe UI" w:hAnsi="Segoe UI" w:cs="Segoe UI"/>
+                <w:color w:val="111111"/>
+                <w:sz w:val="21"/>
+                <w:szCs w:val="21"/>
+              </w:rPr>
+              <w:t>  </w:t>
+            </w:r>
+            <w:r>
+              <w:rPr>
+                <w:rFonts w:ascii="Segoe UI" w:hAnsi="Segoe UI" w:cs="Segoe UI"/>
+                <w:color w:val="111111"/>
+                <w:sz w:val="21"/>
+                <w:szCs w:val="21"/>
+                <w:bdr w:val="none" w:sz="0" w:space="0" w:color="auto" w:frame="1"/>
+              </w:rPr>
+              <w:t> 4.84 (70 votes)</w:t>
+            </w:r>
+          </w:p>
+        </w:tc>
+      </w:tr>
+      <w:tr>
+        <w:trPr>
+          <w:tblCellSpacing w:w="0" w:type="dxa"/>
+        </w:trPr>
+        <w:tc>
+          <w:tcPr>
+            <w:tcW w:w="0" w:type="auto"/>
+            <w:tcBorders>
+              <w:top w:val="nil"/>
+              <w:left w:val="nil"/>
+              <w:bottom w:val="nil"/>
+              <w:right w:val="nil"/>
+            </w:tcBorders>
+            <w:shd w:val="clear" w:color="auto" w:fill="auto"/>
+            <w:tcMar>
+              <w:top w:w="105" w:type="dxa"/>
+              <w:left w:w="0" w:type="dxa"/>
+              <w:bottom w:w="0" w:type="dxa"/>
+              <w:right w:w="0" w:type="dxa"/>
+            </w:tcMar>
+            <w:vAlign w:val="center"/>
+            <w:hideMark/>
+          </w:tcPr>
+          <w:p>
+            <w:pPr>
+              <w:shd w:val="clear" w:color="auto" w:fill="FFFFFF"/>
+              <w:rPr>
+                <w:rFonts w:ascii="Segoe UI" w:hAnsi="Segoe UI" w:cs="Segoe UI"/>
+                <w:color w:val="111111"/>
+                <w:sz w:val="21"/>
+                <w:szCs w:val="21"/>
+              </w:rPr>
+            </w:pPr>
+          </w:p>
+        </w:tc>
+        <w:tc>
+          <w:tcPr>
+            <w:tcW w:w="0" w:type="auto"/>
+            <w:tcBorders>
+              <w:top w:val="nil"/>
+              <w:left w:val="nil"/>
+              <w:bottom w:val="nil"/>
+              <w:right w:val="nil"/>
+            </w:tcBorders>
+            <w:shd w:val="clear" w:color="auto" w:fill="auto"/>
+            <w:noWrap/>
+            <w:vAlign w:val="center"/>
+            <w:hideMark/>
+          </w:tcPr>
+          <w:tbl>
+            <w:tblPr>
+              <w:tblW w:w="0" w:type="auto"/>
+              <w:jc w:val="right"/>
+              <w:tblCellSpacing w:w="15" w:type="dxa"/>
+              <w:tblCellMar>
+                <w:left w:w="0" w:type="dxa"/>
+                <w:right w:w="0" w:type="dxa"/>
+              </w:tblCellMar>
+              <w:tblLook w:val="04A0" w:firstRow="1" w:lastRow="0" w:firstColumn="1" w:lastColumn="0" w:noHBand="0" w:noVBand="1"/>
+            </w:tblPr>
+            <w:tblGrid>
+              <w:gridCol w:w="504"/>
+              <w:gridCol w:w="2907"/>
+              <w:gridCol w:w="126"/>
+            </w:tblGrid>
+            <w:tr>
+              <w:trPr>
+                <w:tblCellSpacing w:w="15" w:type="dxa"/>
+                <w:jc w:val="right"/>
+              </w:trPr>
+              <w:tc>
+                <w:tcPr>
+                  <w:tcW w:w="0" w:type="auto"/>
+                  <w:tcBorders>
+                    <w:top w:val="nil"/>
+                    <w:left w:val="nil"/>
+                    <w:bottom w:val="nil"/>
+                    <w:right w:val="nil"/>
+                  </w:tcBorders>
+                  <w:shd w:val="clear" w:color="auto" w:fill="auto"/>
+                  <w:noWrap/>
+                  <w:vAlign w:val="center"/>
+                  <w:hideMark/>
+                </w:tcPr>
+                <w:p>
+                  <w:pPr>
+                    <w:jc w:val="right"/>
+                    <w:rPr>
+                      <w:rFonts w:ascii="Segoe UI" w:hAnsi="Segoe UI" w:cs="Segoe UI"/>
+                      <w:color w:val="111111"/>
+                      <w:sz w:val="21"/>
+                      <w:szCs w:val="21"/>
+                    </w:rPr>
+                  </w:pPr>
+                  <w:r>
+                    <w:rPr>
+                      <w:rFonts w:ascii="Segoe UI" w:hAnsi="Segoe UI" w:cs="Segoe UI"/>
+                      <w:color w:val="111111"/>
+                      <w:sz w:val="21"/>
+                      <w:szCs w:val="21"/>
+                    </w:rPr>
+                    <w:t>Rate:</w:t>
+                  </w:r>
+                </w:p>
+              </w:tc>
+              <w:tc>
+                <w:tcPr>
+                  <w:tcW w:w="0" w:type="auto"/>
+                  <w:tcBorders>
+                    <w:top w:val="nil"/>
+                    <w:left w:val="nil"/>
+                    <w:bottom w:val="nil"/>
+                    <w:right w:val="nil"/>
+                  </w:tcBorders>
+                  <w:shd w:val="clear" w:color="auto" w:fill="auto"/>
+                  <w:noWrap/>
+                  <w:vAlign w:val="center"/>
+                  <w:hideMark/>
+                </w:tcPr>
+                <w:p>
+                  <w:pPr>
+                    <w:rPr>
+                      <w:rFonts w:ascii="Segoe UI" w:hAnsi="Segoe UI" w:cs="Segoe UI"/>
+                      <w:color w:val="111111"/>
+                      <w:sz w:val="21"/>
+                      <w:szCs w:val="21"/>
+                      <w:bdr w:val="none" w:sz="0" w:space="0" w:color="auto" w:frame="1"/>
+                    </w:rPr>
+                  </w:pPr>
+                  <w:hyperlink r:id="rId25" w:tooltip="vote 1" w:history="1">
+                    <w:r>
+                      <w:rPr>
+                        <w:rStyle w:val="Hyperlink"/>
+                        <w:rFonts w:ascii="Segoe UI" w:hAnsi="Segoe UI" w:cs="Segoe UI"/>
+                        <w:sz w:val="21"/>
+                        <w:szCs w:val="21"/>
+                        <w:bdr w:val="none" w:sz="0" w:space="0" w:color="auto" w:frame="1"/>
+                      </w:rPr>
+                      <w:t>vote 1</w:t>
+                    </w:r>
+                  </w:hyperlink>
+                  <w:hyperlink r:id="rId26" w:tooltip="vote 2" w:history="1">
+                    <w:r>
+                      <w:rPr>
+                        <w:rStyle w:val="Hyperlink"/>
+                        <w:rFonts w:ascii="Segoe UI" w:hAnsi="Segoe UI" w:cs="Segoe UI"/>
+                        <w:sz w:val="21"/>
+                        <w:szCs w:val="21"/>
+                        <w:bdr w:val="none" w:sz="0" w:space="0" w:color="auto" w:frame="1"/>
+                      </w:rPr>
+                      <w:t>vote 2</w:t>
+                    </w:r>
+                  </w:hyperlink>
+                  <w:hyperlink r:id="rId27" w:tooltip="vote 3" w:history="1">
+                    <w:r>
+                      <w:rPr>
+                        <w:rStyle w:val="Hyperlink"/>
+                        <w:rFonts w:ascii="Segoe UI" w:hAnsi="Segoe UI" w:cs="Segoe UI"/>
+                        <w:sz w:val="21"/>
+                        <w:szCs w:val="21"/>
+                        <w:bdr w:val="none" w:sz="0" w:space="0" w:color="auto" w:frame="1"/>
+                      </w:rPr>
+                      <w:t>vote 3</w:t>
+                    </w:r>
+                  </w:hyperlink>
+                  <w:hyperlink r:id="rId28" w:tooltip="vote 4" w:history="1">
+                    <w:r>
+                      <w:rPr>
+                        <w:rStyle w:val="Hyperlink"/>
+                        <w:rFonts w:ascii="Segoe UI" w:hAnsi="Segoe UI" w:cs="Segoe UI"/>
+                        <w:sz w:val="21"/>
+                        <w:szCs w:val="21"/>
+                        <w:bdr w:val="none" w:sz="0" w:space="0" w:color="auto" w:frame="1"/>
+                      </w:rPr>
+                      <w:t>vote 4</w:t>
+                    </w:r>
+                  </w:hyperlink>
+                  <w:hyperlink r:id="rId29" w:tooltip="vote 5" w:history="1">
+                    <w:r>
+                      <w:rPr>
+                        <w:rStyle w:val="Hyperlink"/>
+                        <w:rFonts w:ascii="Segoe UI" w:hAnsi="Segoe UI" w:cs="Segoe UI"/>
+                        <w:sz w:val="21"/>
+                        <w:szCs w:val="21"/>
+                        <w:bdr w:val="none" w:sz="0" w:space="0" w:color="auto" w:frame="1"/>
+                      </w:rPr>
+                      <w:t>vote 5</w:t>
+                    </w:r>
+                  </w:hyperlink>
+                </w:p>
+              </w:tc>
+              <w:tc>
+                <w:tcPr>
+                  <w:tcW w:w="0" w:type="auto"/>
+                  <w:tcBorders>
+                    <w:top w:val="nil"/>
+                    <w:left w:val="nil"/>
+                    <w:bottom w:val="nil"/>
+                    <w:right w:val="nil"/>
+                  </w:tcBorders>
+                  <w:shd w:val="clear" w:color="auto" w:fill="auto"/>
+                  <w:tcMar>
+                    <w:top w:w="0" w:type="dxa"/>
+                    <w:left w:w="75" w:type="dxa"/>
+                    <w:bottom w:w="0" w:type="dxa"/>
+                    <w:right w:w="0" w:type="dxa"/>
+                  </w:tcMar>
+                  <w:vAlign w:val="center"/>
+                  <w:hideMark/>
+                </w:tcPr>
+                <w:p>
+                  <w:pPr>
+                    <w:rPr>
+                      <w:rFonts w:ascii="Segoe UI" w:hAnsi="Segoe UI" w:cs="Segoe UI"/>
+                      <w:color w:val="111111"/>
+                      <w:sz w:val="21"/>
+                      <w:szCs w:val="21"/>
+                      <w:bdr w:val="none" w:sz="0" w:space="0" w:color="auto" w:frame="1"/>
+                    </w:rPr>
+                  </w:pPr>
+                </w:p>
+              </w:tc>
+            </w:tr>
+          </w:tbl>
+          <w:p>
+            <w:pPr>
+              <w:jc w:val="right"/>
+              <w:rPr>
+                <w:rFonts w:ascii="Segoe UI" w:hAnsi="Segoe UI" w:cs="Segoe UI"/>
+                <w:color w:val="111111"/>
+                <w:sz w:val="21"/>
+                <w:szCs w:val="21"/>
+              </w:rPr>
+            </w:pPr>
+          </w:p>
+        </w:tc>
+      </w:tr>
+    </w:tbl>
+    <w:p>
+      <w:pPr>
+        <w:shd w:val="clear" w:color="auto" w:fill="FFFFFF"/>
+        <w:rPr>
+          <w:rFonts w:ascii="Segoe UI" w:hAnsi="Segoe UI" w:cs="Segoe UI"/>
+          <w:color w:val="808080"/>
+          <w:sz w:val="21"/>
+          <w:szCs w:val="21"/>
+        </w:rPr>
+      </w:pPr>
+      <w:r>
+        <w:rPr>
+          <w:rFonts w:ascii="Segoe UI" w:hAnsi="Segoe UI" w:cs="Segoe UI"/>
+          <w:color w:val="808080"/>
+          <w:sz w:val="21"/>
+          <w:szCs w:val="21"/>
+        </w:rPr>
+        <w:t>Dependency Injection (DI) vs. Inversion of Control (IOC).</w:t>
+      </w:r>
+    </w:p>
+    <w:p>
+      <w:pPr>
+        <w:pStyle w:val="NormalWeb"/>
+        <w:shd w:val="clear" w:color="auto" w:fill="FFFFFF"/>
+        <w:rPr>
+          <w:rFonts w:ascii="Segoe UI" w:hAnsi="Segoe UI" w:cs="Segoe UI"/>
+          <w:color w:val="111111"/>
+          <w:sz w:val="21"/>
+          <w:szCs w:val="21"/>
+        </w:rPr>
+      </w:pPr>
+      <w:r>
+        <w:rPr>
+          <w:rFonts w:ascii="Segoe UI" w:hAnsi="Segoe UI" w:cs="Segoe UI"/>
+          <w:color w:val="111111"/>
+          <w:sz w:val="21"/>
+          <w:szCs w:val="21"/>
+        </w:rPr>
+        <w:t>The main goal of Inversion of control and Dependency Injection is to remove dependencies of an application. This makes the system more decoupled and maintainable.</w:t>
+      </w:r>
+    </w:p>
+    <w:p>
+      <w:pPr>
+        <w:pStyle w:val="NormalWeb"/>
+        <w:shd w:val="clear" w:color="auto" w:fill="FFFFFF"/>
+        <w:rPr>
+          <w:rFonts w:ascii="Segoe UI" w:hAnsi="Segoe UI" w:cs="Segoe UI"/>
+          <w:color w:val="111111"/>
+          <w:sz w:val="21"/>
+          <w:szCs w:val="21"/>
+        </w:rPr>
+      </w:pPr>
+      <w:r>
+        <w:rPr>
+          <w:rFonts w:ascii="Segoe UI" w:hAnsi="Segoe UI" w:cs="Segoe UI"/>
+          <w:color w:val="111111"/>
+          <w:sz w:val="21"/>
+          <w:szCs w:val="21"/>
+        </w:rPr>
+        <w:t>First let’s try to understand IOC (Inversion of control). If you go back to old computer programming days, program flow used to run in its own control. For instance let’s consider a simple chat application flow as shown in the below flow diagram.</w:t>
+      </w:r>
+    </w:p>
+    <w:p>
+      <w:pPr>
+        <w:numPr>
+          <w:ilvl w:val="0"/>
+          <w:numId w:val="24"/>
+        </w:numPr>
+        <w:shd w:val="clear" w:color="auto" w:fill="FFFFFF"/>
+        <w:spacing w:after="0" w:line="240" w:lineRule="auto"/>
+        <w:ind w:left="0"/>
+        <w:rPr>
+          <w:rFonts w:ascii="Segoe UI" w:hAnsi="Segoe UI" w:cs="Segoe UI"/>
+          <w:color w:val="111111"/>
+          <w:sz w:val="21"/>
+          <w:szCs w:val="21"/>
+        </w:rPr>
+      </w:pPr>
+      <w:r>
+        <w:rPr>
+          <w:rFonts w:ascii="Segoe UI" w:hAnsi="Segoe UI" w:cs="Segoe UI"/>
+          <w:color w:val="111111"/>
+          <w:sz w:val="21"/>
+          <w:szCs w:val="21"/>
+        </w:rPr>
+        <w:t>End user sends chat message.</w:t>
+      </w:r>
+    </w:p>
+    <w:p>
+      <w:pPr>
+        <w:numPr>
+          <w:ilvl w:val="0"/>
+          <w:numId w:val="24"/>
+        </w:numPr>
+        <w:shd w:val="clear" w:color="auto" w:fill="FFFFFF"/>
+        <w:spacing w:after="0" w:line="240" w:lineRule="auto"/>
+        <w:ind w:left="0"/>
+        <w:rPr>
+          <w:rFonts w:ascii="Segoe UI" w:hAnsi="Segoe UI" w:cs="Segoe UI"/>
+          <w:color w:val="111111"/>
+          <w:sz w:val="21"/>
+          <w:szCs w:val="21"/>
+        </w:rPr>
+      </w:pPr>
+      <w:r>
+        <w:rPr>
+          <w:rFonts w:ascii="Segoe UI" w:hAnsi="Segoe UI" w:cs="Segoe UI"/>
+          <w:color w:val="111111"/>
+          <w:sz w:val="21"/>
+          <w:szCs w:val="21"/>
+        </w:rPr>
+        <w:t>Application waits for the message from the other end.</w:t>
+      </w:r>
+    </w:p>
+    <w:p>
+      <w:pPr>
+        <w:numPr>
+          <w:ilvl w:val="0"/>
+          <w:numId w:val="24"/>
+        </w:numPr>
+        <w:shd w:val="clear" w:color="auto" w:fill="FFFFFF"/>
+        <w:spacing w:after="0" w:line="240" w:lineRule="auto"/>
+        <w:ind w:left="0"/>
+        <w:rPr>
+          <w:rFonts w:ascii="Segoe UI" w:hAnsi="Segoe UI" w:cs="Segoe UI"/>
+          <w:color w:val="111111"/>
+          <w:sz w:val="21"/>
+          <w:szCs w:val="21"/>
+        </w:rPr>
+      </w:pPr>
+      <w:r>
+        <w:rPr>
+          <w:rFonts w:ascii="Segoe UI" w:hAnsi="Segoe UI" w:cs="Segoe UI"/>
+          <w:color w:val="111111"/>
+          <w:sz w:val="21"/>
+          <w:szCs w:val="21"/>
+        </w:rPr>
+        <w:t>If no message is found it goes to Step 2 or else moves to Step 4.</w:t>
+      </w:r>
+    </w:p>
+    <w:p>
+      <w:pPr>
+        <w:numPr>
+          <w:ilvl w:val="0"/>
+          <w:numId w:val="24"/>
+        </w:numPr>
+        <w:shd w:val="clear" w:color="auto" w:fill="FFFFFF"/>
+        <w:spacing w:after="0" w:line="240" w:lineRule="auto"/>
+        <w:ind w:left="0"/>
+        <w:rPr>
+          <w:rFonts w:ascii="Segoe UI" w:hAnsi="Segoe UI" w:cs="Segoe UI"/>
+          <w:color w:val="111111"/>
+          <w:sz w:val="21"/>
+          <w:szCs w:val="21"/>
+        </w:rPr>
+      </w:pPr>
+      <w:r>
+        <w:rPr>
+          <w:rFonts w:ascii="Segoe UI" w:hAnsi="Segoe UI" w:cs="Segoe UI"/>
+          <w:color w:val="111111"/>
+          <w:sz w:val="21"/>
+          <w:szCs w:val="21"/>
+        </w:rPr>
+        <w:t>Displays the message.</w:t>
+      </w:r>
+    </w:p>
+    <w:p>
+      <w:pPr>
+        <w:numPr>
+          <w:ilvl w:val="0"/>
+          <w:numId w:val="24"/>
+        </w:numPr>
+        <w:shd w:val="clear" w:color="auto" w:fill="FFFFFF"/>
+        <w:spacing w:after="0" w:line="240" w:lineRule="auto"/>
+        <w:ind w:left="0"/>
+        <w:rPr>
+          <w:rFonts w:ascii="Segoe UI" w:hAnsi="Segoe UI" w:cs="Segoe UI"/>
+          <w:color w:val="111111"/>
+          <w:sz w:val="21"/>
+          <w:szCs w:val="21"/>
+        </w:rPr>
+      </w:pPr>
+      <w:r>
+        <w:rPr>
+          <w:rFonts w:ascii="Segoe UI" w:hAnsi="Segoe UI" w:cs="Segoe UI"/>
+          <w:color w:val="111111"/>
+          <w:sz w:val="21"/>
+          <w:szCs w:val="21"/>
+        </w:rPr>
+        <w:t>User continues with his work ahead.</w:t>
+      </w:r>
+    </w:p>
+    <w:p>
+      <w:pPr>
+        <w:pStyle w:val="NormalWeb"/>
+        <w:shd w:val="clear" w:color="auto" w:fill="FFFFFF"/>
+        <w:spacing w:before="0" w:after="0"/>
+        <w:rPr>
+          <w:rFonts w:ascii="Segoe UI" w:hAnsi="Segoe UI" w:cs="Segoe UI"/>
+          <w:color w:val="111111"/>
+          <w:sz w:val="21"/>
+          <w:szCs w:val="21"/>
+        </w:rPr>
+      </w:pPr>
+      <w:r>
+        <w:rPr>
+          <w:rFonts w:ascii="Segoe UI" w:hAnsi="Segoe UI" w:cs="Segoe UI"/>
+          <w:noProof/>
+          <w:color w:val="800080"/>
+          <w:sz w:val="21"/>
+          <w:szCs w:val="21"/>
+          <w:bdr w:val="none" w:sz="0" w:space="0" w:color="auto" w:frame="1"/>
+        </w:rPr>
+        <w:lastRenderedPageBreak/>
+        <w:drawing>
+          <wp:inline distT="0" distB="0" distL="0" distR="0">
+            <wp:extent cx="2038350" cy="3495675"/>
+            <wp:effectExtent l="0" t="0" r="0" b="9525"/>
+            <wp:docPr id="10" name="Picture 10" descr="Image 1 for Dependency Injection (DI) vs. Inversion of Control (IOC)">
+              <a:hlinkClick xmlns:a="http://schemas.openxmlformats.org/drawingml/2006/main" r:id="rId30"/>
+            </wp:docPr>
+            <wp:cNvGraphicFramePr>
+              <a:graphicFrameLocks xmlns:a="http://schemas.openxmlformats.org/drawingml/2006/main" noChangeAspect="1"/>
+            </wp:cNvGraphicFramePr>
+            <a:graphic xmlns:a="http://schemas.openxmlformats.org/drawingml/2006/main">
+              <a:graphicData uri="http://schemas.openxmlformats.org/drawingml/2006/picture">
+                <pic:pic xmlns:pic="http://schemas.openxmlformats.org/drawingml/2006/picture">
+                  <pic:nvPicPr>
+                    <pic:cNvPr id="0" name="Picture 4" descr="Image 1 for Dependency Injection (DI) vs. Inversion of Control (IOC)">
+                      <a:hlinkClick r:id="rId30"/>
+                    </pic:cNvPr>
+                    <pic:cNvPicPr>
+                      <a:picLocks noChangeAspect="1" noChangeArrowheads="1"/>
+                    </pic:cNvPicPr>
+                  </pic:nvPicPr>
+                  <pic:blipFill>
+                    <a:blip r:embed="rId31">
+                      <a:extLst>
+                        <a:ext uri="{28A0092B-C50C-407E-A947-70E740481C1C}">
+                          <a14:useLocalDpi xmlns:a14="http://schemas.microsoft.com/office/drawing/2010/main" val="0"/>
+                        </a:ext>
+                      </a:extLst>
+                    </a:blip>
+                    <a:srcRect/>
+                    <a:stretch>
+                      <a:fillRect/>
+                    </a:stretch>
+                  </pic:blipFill>
+                  <pic:spPr bwMode="auto">
+                    <a:xfrm>
+                      <a:off x="0" y="0"/>
+                      <a:ext cx="2038350" cy="3495675"/>
+                    </a:xfrm>
+                    <a:prstGeom prst="rect">
+                      <a:avLst/>
+                    </a:prstGeom>
+                    <a:noFill/>
+                    <a:ln>
+                      <a:noFill/>
+                    </a:ln>
+                  </pic:spPr>
+                </pic:pic>
+              </a:graphicData>
+            </a:graphic>
+          </wp:inline>
+        </w:drawing>
+      </w:r>
+    </w:p>
+    <w:p>
+      <w:pPr>
+        <w:pStyle w:val="NormalWeb"/>
+        <w:shd w:val="clear" w:color="auto" w:fill="FFFFFF"/>
+        <w:rPr>
+          <w:rFonts w:ascii="Segoe UI" w:hAnsi="Segoe UI" w:cs="Segoe UI"/>
+          <w:color w:val="111111"/>
+          <w:sz w:val="21"/>
+          <w:szCs w:val="21"/>
+        </w:rPr>
+      </w:pPr>
+      <w:r>
+        <w:rPr>
+          <w:rFonts w:ascii="Segoe UI" w:hAnsi="Segoe UI" w:cs="Segoe UI"/>
+          <w:color w:val="111111"/>
+          <w:sz w:val="21"/>
+          <w:szCs w:val="21"/>
+        </w:rPr>
+        <w:t xml:space="preserve">Now if you </w:t>
+      </w:r>
+      <w:proofErr w:type="spellStart"/>
+      <w:r>
+        <w:rPr>
+          <w:rFonts w:ascii="Segoe UI" w:hAnsi="Segoe UI" w:cs="Segoe UI"/>
+          <w:color w:val="111111"/>
+          <w:sz w:val="21"/>
+          <w:szCs w:val="21"/>
+        </w:rPr>
+        <w:t>analyze</w:t>
+      </w:r>
+      <w:proofErr w:type="spellEnd"/>
+      <w:r>
+        <w:rPr>
+          <w:rFonts w:ascii="Segoe UI" w:hAnsi="Segoe UI" w:cs="Segoe UI"/>
+          <w:color w:val="111111"/>
+          <w:sz w:val="21"/>
+          <w:szCs w:val="21"/>
+        </w:rPr>
+        <w:t xml:space="preserve"> the program flow closely, it’s sequential. The program is in control of himself. Inversion of control means the program delegates control to someone else who will drive the flow. For instance if we make the chat application event based then the flow of the program will go something as below:-</w:t>
+      </w:r>
+    </w:p>
+    <w:p>
+      <w:pPr>
+        <w:numPr>
+          <w:ilvl w:val="0"/>
+          <w:numId w:val="25"/>
+        </w:numPr>
+        <w:shd w:val="clear" w:color="auto" w:fill="FFFFFF"/>
+        <w:spacing w:after="0" w:line="240" w:lineRule="auto"/>
+        <w:ind w:left="0"/>
+        <w:rPr>
+          <w:rFonts w:ascii="Segoe UI" w:hAnsi="Segoe UI" w:cs="Segoe UI"/>
+          <w:color w:val="111111"/>
+          <w:sz w:val="21"/>
+          <w:szCs w:val="21"/>
+        </w:rPr>
+      </w:pPr>
+      <w:r>
+        <w:rPr>
+          <w:rFonts w:ascii="Segoe UI" w:hAnsi="Segoe UI" w:cs="Segoe UI"/>
+          <w:color w:val="111111"/>
+          <w:sz w:val="21"/>
+          <w:szCs w:val="21"/>
+        </w:rPr>
+        <w:t>End user sends chat message.</w:t>
+      </w:r>
+    </w:p>
+    <w:p>
+      <w:pPr>
+        <w:numPr>
+          <w:ilvl w:val="0"/>
+          <w:numId w:val="25"/>
+        </w:numPr>
+        <w:shd w:val="clear" w:color="auto" w:fill="FFFFFF"/>
+        <w:spacing w:after="0" w:line="240" w:lineRule="auto"/>
+        <w:ind w:left="0"/>
+        <w:rPr>
+          <w:rFonts w:ascii="Segoe UI" w:hAnsi="Segoe UI" w:cs="Segoe UI"/>
+          <w:color w:val="111111"/>
+          <w:sz w:val="21"/>
+          <w:szCs w:val="21"/>
+        </w:rPr>
+      </w:pPr>
+      <w:r>
+        <w:rPr>
+          <w:rFonts w:ascii="Segoe UI" w:hAnsi="Segoe UI" w:cs="Segoe UI"/>
+          <w:color w:val="111111"/>
+          <w:sz w:val="21"/>
+          <w:szCs w:val="21"/>
+        </w:rPr>
+        <w:t>User continues with his work ahead.</w:t>
+      </w:r>
+    </w:p>
+    <w:p>
+      <w:pPr>
+        <w:numPr>
+          <w:ilvl w:val="0"/>
+          <w:numId w:val="25"/>
+        </w:numPr>
+        <w:shd w:val="clear" w:color="auto" w:fill="FFFFFF"/>
+        <w:spacing w:after="0" w:line="240" w:lineRule="auto"/>
+        <w:ind w:left="0"/>
+        <w:rPr>
+          <w:rFonts w:ascii="Segoe UI" w:hAnsi="Segoe UI" w:cs="Segoe UI"/>
+          <w:color w:val="111111"/>
+          <w:sz w:val="21"/>
+          <w:szCs w:val="21"/>
+        </w:rPr>
+      </w:pPr>
+      <w:r>
+        <w:rPr>
+          <w:rFonts w:ascii="Segoe UI" w:hAnsi="Segoe UI" w:cs="Segoe UI"/>
+          <w:color w:val="111111"/>
+          <w:sz w:val="21"/>
+          <w:szCs w:val="21"/>
+        </w:rPr>
+        <w:t>Application listens to events. If a message arrives event is activated and message is received and displayed.</w:t>
+      </w:r>
+    </w:p>
+    <w:p>
+      <w:pPr>
+        <w:pStyle w:val="NormalWeb"/>
+        <w:shd w:val="clear" w:color="auto" w:fill="FFFFFF"/>
+        <w:spacing w:before="0" w:after="0"/>
+        <w:rPr>
+          <w:rFonts w:ascii="Segoe UI" w:hAnsi="Segoe UI" w:cs="Segoe UI"/>
+          <w:color w:val="111111"/>
+          <w:sz w:val="21"/>
+          <w:szCs w:val="21"/>
+        </w:rPr>
+      </w:pPr>
+      <w:r>
+        <w:rPr>
+          <w:rFonts w:ascii="Segoe UI" w:hAnsi="Segoe UI" w:cs="Segoe UI"/>
+          <w:noProof/>
+          <w:color w:val="800080"/>
+          <w:sz w:val="21"/>
+          <w:szCs w:val="21"/>
+          <w:bdr w:val="none" w:sz="0" w:space="0" w:color="auto" w:frame="1"/>
+        </w:rPr>
+        <w:drawing>
+          <wp:inline distT="0" distB="0" distL="0" distR="0">
+            <wp:extent cx="3371850" cy="1752600"/>
+            <wp:effectExtent l="0" t="0" r="0" b="0"/>
+            <wp:docPr id="9" name="Picture 9" descr="Image 2 for Dependency Injection (DI) vs. Inversion of Control (IOC)">
+              <a:hlinkClick xmlns:a="http://schemas.openxmlformats.org/drawingml/2006/main" r:id="rId32"/>
+            </wp:docPr>
+            <wp:cNvGraphicFramePr>
+              <a:graphicFrameLocks xmlns:a="http://schemas.openxmlformats.org/drawingml/2006/main" noChangeAspect="1"/>
+            </wp:cNvGraphicFramePr>
+            <a:graphic xmlns:a="http://schemas.openxmlformats.org/drawingml/2006/main">
+              <a:graphicData uri="http://schemas.openxmlformats.org/drawingml/2006/picture">
+                <pic:pic xmlns:pic="http://schemas.openxmlformats.org/drawingml/2006/picture">
+                  <pic:nvPicPr>
+                    <pic:cNvPr id="0" name="Picture 5" descr="Image 2 for Dependency Injection (DI) vs. Inversion of Control (IOC)">
+                      <a:hlinkClick r:id="rId32"/>
+                    </pic:cNvPr>
+                    <pic:cNvPicPr>
+                      <a:picLocks noChangeAspect="1" noChangeArrowheads="1"/>
+                    </pic:cNvPicPr>
+                  </pic:nvPicPr>
+                  <pic:blipFill>
+                    <a:blip r:embed="rId33">
+                      <a:extLst>
+                        <a:ext uri="{28A0092B-C50C-407E-A947-70E740481C1C}">
+                          <a14:useLocalDpi xmlns:a14="http://schemas.microsoft.com/office/drawing/2010/main" val="0"/>
+                        </a:ext>
+                      </a:extLst>
+                    </a:blip>
+                    <a:srcRect/>
+                    <a:stretch>
+                      <a:fillRect/>
+                    </a:stretch>
+                  </pic:blipFill>
+                  <pic:spPr bwMode="auto">
+                    <a:xfrm>
+                      <a:off x="0" y="0"/>
+                      <a:ext cx="3371850" cy="1752600"/>
+                    </a:xfrm>
+                    <a:prstGeom prst="rect">
+                      <a:avLst/>
+                    </a:prstGeom>
+                    <a:noFill/>
+                    <a:ln>
+                      <a:noFill/>
+                    </a:ln>
+                  </pic:spPr>
+                </pic:pic>
+              </a:graphicData>
+            </a:graphic>
+          </wp:inline>
+        </w:drawing>
+      </w:r>
+    </w:p>
+    <w:p>
+      <w:pPr>
+        <w:pStyle w:val="NormalWeb"/>
+        <w:shd w:val="clear" w:color="auto" w:fill="FFFFFF"/>
+        <w:rPr>
+          <w:rFonts w:ascii="Segoe UI" w:hAnsi="Segoe UI" w:cs="Segoe UI"/>
+          <w:color w:val="111111"/>
+          <w:sz w:val="21"/>
+          <w:szCs w:val="21"/>
+        </w:rPr>
+      </w:pPr>
+      <w:r>
+        <w:rPr>
+          <w:rFonts w:ascii="Segoe UI" w:hAnsi="Segoe UI" w:cs="Segoe UI"/>
+          <w:color w:val="111111"/>
+          <w:sz w:val="21"/>
+          <w:szCs w:val="21"/>
+        </w:rPr>
+        <w:t>If you see the program flow it’s not sequential, its event based. So now the control is inverted. So rather than the internal program controlling the flow, events drive the program flow. Event flow approach is more flexible as their no direct invocation which leads to more flexibility.</w:t>
+      </w:r>
+    </w:p>
+    <w:p>
+      <w:pPr>
+        <w:pStyle w:val="NormalWeb"/>
+        <w:shd w:val="clear" w:color="auto" w:fill="FFFFFF"/>
+        <w:rPr>
+          <w:rFonts w:ascii="Segoe UI" w:hAnsi="Segoe UI" w:cs="Segoe UI"/>
+          <w:color w:val="111111"/>
+          <w:sz w:val="21"/>
+          <w:szCs w:val="21"/>
+        </w:rPr>
+      </w:pPr>
+      <w:r>
+        <w:rPr>
+          <w:rFonts w:ascii="Segoe UI" w:hAnsi="Segoe UI" w:cs="Segoe UI"/>
+          <w:color w:val="111111"/>
+          <w:sz w:val="21"/>
+          <w:szCs w:val="21"/>
+        </w:rPr>
+        <w:t xml:space="preserve">A word of caution here, do not conclude that IOC are implemented by only events. You can delegate the control flow by </w:t>
+      </w:r>
+      <w:proofErr w:type="spellStart"/>
+      <w:r>
+        <w:rPr>
+          <w:rFonts w:ascii="Segoe UI" w:hAnsi="Segoe UI" w:cs="Segoe UI"/>
+          <w:color w:val="111111"/>
+          <w:sz w:val="21"/>
+          <w:szCs w:val="21"/>
+        </w:rPr>
+        <w:t>callback</w:t>
+      </w:r>
+      <w:proofErr w:type="spellEnd"/>
+      <w:r>
+        <w:rPr>
+          <w:rFonts w:ascii="Segoe UI" w:hAnsi="Segoe UI" w:cs="Segoe UI"/>
+          <w:color w:val="111111"/>
+          <w:sz w:val="21"/>
+          <w:szCs w:val="21"/>
+        </w:rPr>
+        <w:t xml:space="preserve"> delegates, observer pattern, events, DI (Dependency injection) and lot of other ways.</w:t>
+      </w:r>
+    </w:p>
+    <w:p>
+      <w:pPr>
+        <w:pStyle w:val="NormalWeb"/>
+        <w:shd w:val="clear" w:color="auto" w:fill="FFFFFF"/>
+        <w:rPr>
+          <w:rFonts w:ascii="Segoe UI" w:hAnsi="Segoe UI" w:cs="Segoe UI"/>
+          <w:color w:val="111111"/>
+          <w:sz w:val="21"/>
+          <w:szCs w:val="21"/>
+        </w:rPr>
+      </w:pPr>
+      <w:r>
+        <w:rPr>
+          <w:rFonts w:ascii="Segoe UI" w:hAnsi="Segoe UI" w:cs="Segoe UI"/>
+          <w:color w:val="111111"/>
+          <w:sz w:val="21"/>
+          <w:szCs w:val="21"/>
+        </w:rPr>
+        <w:lastRenderedPageBreak/>
+        <w:t>IOC (Inversion of control) is a general parent term while DI (Dependency injection) is a subset of IOC. IOC is a concept where the flow of application is inverted. So for example rather than the caller calling the method.</w:t>
+      </w:r>
+    </w:p>
+    <w:p>
+      <w:pPr>
+        <w:shd w:val="clear" w:color="auto" w:fill="FFFFFF"/>
+        <w:jc w:val="right"/>
+        <w:rPr>
+          <w:rFonts w:ascii="Segoe UI" w:hAnsi="Segoe UI" w:cs="Segoe UI"/>
+          <w:color w:val="999999"/>
+          <w:sz w:val="17"/>
+          <w:szCs w:val="17"/>
+        </w:rPr>
+      </w:pPr>
+      <w:r>
+        <w:rPr>
+          <w:rFonts w:ascii="Segoe UI" w:hAnsi="Segoe UI" w:cs="Segoe UI"/>
+          <w:color w:val="999999"/>
+          <w:sz w:val="17"/>
+          <w:szCs w:val="17"/>
+          <w:bdr w:val="none" w:sz="0" w:space="0" w:color="auto" w:frame="1"/>
+        </w:rPr>
+        <w:t>Hide</w:t>
+      </w:r>
+      <w:r>
+        <w:rPr>
+          <w:rFonts w:ascii="Segoe UI" w:hAnsi="Segoe UI" w:cs="Segoe UI"/>
+          <w:color w:val="999999"/>
+          <w:sz w:val="17"/>
+          <w:szCs w:val="17"/>
+        </w:rPr>
+        <w:t>   </w:t>
+      </w:r>
+      <w:r>
+        <w:rPr>
+          <w:rFonts w:ascii="Segoe UI" w:hAnsi="Segoe UI" w:cs="Segoe UI"/>
+          <w:color w:val="999999"/>
+          <w:sz w:val="17"/>
+          <w:szCs w:val="17"/>
+          <w:bdr w:val="none" w:sz="0" w:space="0" w:color="auto" w:frame="1"/>
+        </w:rPr>
+        <w:t>Copy Code</w:t>
+      </w:r>
+    </w:p>
+    <w:p>
+      <w:pPr>
+        <w:pStyle w:val="HTMLPreformatted"/>
+        <w:pBdr>
+          <w:top w:val="single" w:sz="6" w:space="5" w:color="FBEDBB"/>
+          <w:left w:val="single" w:sz="6" w:space="5" w:color="FBEDBB"/>
+          <w:bottom w:val="single" w:sz="6" w:space="5" w:color="FBEDBB"/>
+          <w:right w:val="single" w:sz="6" w:space="5" w:color="FBEDBB"/>
+        </w:pBdr>
+        <w:shd w:val="clear" w:color="auto" w:fill="FBEDBB"/>
+        <w:rPr>
+          <w:rFonts w:ascii="Consolas" w:hAnsi="Consolas"/>
+          <w:color w:val="000000"/>
+          <w:lang w:val="cs-CZ"/>
+        </w:rPr>
+      </w:pPr>
+      <w:r>
+        <w:rPr>
+          <w:rFonts w:ascii="Consolas" w:hAnsi="Consolas"/>
+          <w:color w:val="000000"/>
+          <w:lang w:val="cs-CZ"/>
+        </w:rPr>
+        <w:t>SomeObject.Call();</w:t>
+      </w:r>
+    </w:p>
+    <w:p>
+      <w:pPr>
+        <w:pStyle w:val="NormalWeb"/>
+        <w:shd w:val="clear" w:color="auto" w:fill="FFFFFF"/>
+        <w:rPr>
+          <w:rFonts w:ascii="Segoe UI" w:hAnsi="Segoe UI" w:cs="Segoe UI"/>
+          <w:color w:val="111111"/>
+          <w:sz w:val="21"/>
+          <w:szCs w:val="21"/>
+        </w:rPr>
+      </w:pPr>
+      <w:r>
+        <w:rPr>
+          <w:rFonts w:ascii="Segoe UI" w:hAnsi="Segoe UI" w:cs="Segoe UI"/>
+          <w:color w:val="111111"/>
+          <w:sz w:val="21"/>
+          <w:szCs w:val="21"/>
+        </w:rPr>
+        <w:t>Will get replaced with an event based approach as shown below.</w:t>
+      </w:r>
+    </w:p>
+    <w:p>
+      <w:pPr>
+        <w:shd w:val="clear" w:color="auto" w:fill="FFFFFF"/>
+        <w:jc w:val="right"/>
+        <w:rPr>
+          <w:rFonts w:ascii="Segoe UI" w:hAnsi="Segoe UI" w:cs="Segoe UI"/>
+          <w:color w:val="999999"/>
+          <w:sz w:val="17"/>
+          <w:szCs w:val="17"/>
+        </w:rPr>
+      </w:pPr>
+      <w:r>
+        <w:rPr>
+          <w:rFonts w:ascii="Segoe UI" w:hAnsi="Segoe UI" w:cs="Segoe UI"/>
+          <w:color w:val="999999"/>
+          <w:sz w:val="17"/>
+          <w:szCs w:val="17"/>
+          <w:bdr w:val="none" w:sz="0" w:space="0" w:color="auto" w:frame="1"/>
+        </w:rPr>
+        <w:t>Hide</w:t>
+      </w:r>
+      <w:r>
+        <w:rPr>
+          <w:rFonts w:ascii="Segoe UI" w:hAnsi="Segoe UI" w:cs="Segoe UI"/>
+          <w:color w:val="999999"/>
+          <w:sz w:val="17"/>
+          <w:szCs w:val="17"/>
+        </w:rPr>
+        <w:t>   </w:t>
+      </w:r>
+      <w:r>
+        <w:rPr>
+          <w:rFonts w:ascii="Segoe UI" w:hAnsi="Segoe UI" w:cs="Segoe UI"/>
+          <w:color w:val="999999"/>
+          <w:sz w:val="17"/>
+          <w:szCs w:val="17"/>
+          <w:bdr w:val="none" w:sz="0" w:space="0" w:color="auto" w:frame="1"/>
+        </w:rPr>
+        <w:t>Copy Code</w:t>
+      </w:r>
+    </w:p>
+    <w:p>
+      <w:pPr>
+        <w:pStyle w:val="HTMLPreformatted"/>
+        <w:pBdr>
+          <w:top w:val="single" w:sz="6" w:space="5" w:color="FBEDBB"/>
+          <w:left w:val="single" w:sz="6" w:space="5" w:color="FBEDBB"/>
+          <w:bottom w:val="single" w:sz="6" w:space="5" w:color="FBEDBB"/>
+          <w:right w:val="single" w:sz="6" w:space="5" w:color="FBEDBB"/>
+        </w:pBdr>
+        <w:shd w:val="clear" w:color="auto" w:fill="FBEDBB"/>
+        <w:rPr>
+          <w:rFonts w:ascii="Consolas" w:hAnsi="Consolas"/>
+          <w:color w:val="000000"/>
+          <w:lang w:val="cs-CZ"/>
+        </w:rPr>
+      </w:pPr>
+      <w:r>
+        <w:rPr>
+          <w:rFonts w:ascii="Consolas" w:hAnsi="Consolas"/>
+          <w:color w:val="000000"/>
+          <w:lang w:val="cs-CZ"/>
+        </w:rPr>
+        <w:t>SomeObject.WhenEvent += Call();</w:t>
+      </w:r>
+    </w:p>
+    <w:p>
+      <w:pPr>
+        <w:pStyle w:val="NormalWeb"/>
+        <w:shd w:val="clear" w:color="auto" w:fill="FFFFFF"/>
+        <w:rPr>
+          <w:rFonts w:ascii="Segoe UI" w:hAnsi="Segoe UI" w:cs="Segoe UI"/>
+          <w:color w:val="111111"/>
+          <w:sz w:val="21"/>
+          <w:szCs w:val="21"/>
+        </w:rPr>
+      </w:pPr>
+      <w:r>
+        <w:rPr>
+          <w:rFonts w:ascii="Segoe UI" w:hAnsi="Segoe UI" w:cs="Segoe UI"/>
+          <w:color w:val="111111"/>
+          <w:sz w:val="21"/>
+          <w:szCs w:val="21"/>
+        </w:rPr>
+        <w:t>In the above code the caller is exposing an event and when that event occurs he is taking action. It’s based on the Hollywood principle “Don’t call us we will call you”. In Hollywood when artists used to give auditions the judges would say them “Don’t call us we will call you”.</w:t>
+      </w:r>
+    </w:p>
+    <w:p>
+      <w:pPr>
+        <w:pStyle w:val="NormalWeb"/>
+        <w:shd w:val="clear" w:color="auto" w:fill="FFFFFF"/>
+        <w:rPr>
+          <w:rFonts w:ascii="Segoe UI" w:hAnsi="Segoe UI" w:cs="Segoe UI"/>
+          <w:color w:val="111111"/>
+          <w:sz w:val="21"/>
+          <w:szCs w:val="21"/>
+        </w:rPr>
+      </w:pPr>
+      <w:r>
+        <w:rPr>
+          <w:rFonts w:ascii="Segoe UI" w:hAnsi="Segoe UI" w:cs="Segoe UI"/>
+          <w:color w:val="111111"/>
+          <w:sz w:val="21"/>
+          <w:szCs w:val="21"/>
+        </w:rPr>
+        <w:t>The above approach makes code more flexible as the caller is not aware of the object methods and the object is not aware of caller program flow.</w:t>
+      </w:r>
+    </w:p>
+    <w:p>
+      <w:pPr>
+        <w:pStyle w:val="NormalWeb"/>
+        <w:shd w:val="clear" w:color="auto" w:fill="FFFFFF"/>
+        <w:spacing w:before="0" w:after="0"/>
+        <w:rPr>
+          <w:rFonts w:ascii="Segoe UI" w:hAnsi="Segoe UI" w:cs="Segoe UI"/>
+          <w:color w:val="111111"/>
+          <w:sz w:val="21"/>
+          <w:szCs w:val="21"/>
+        </w:rPr>
+      </w:pPr>
+      <w:r>
+        <w:rPr>
+          <w:rFonts w:ascii="Segoe UI" w:hAnsi="Segoe UI" w:cs="Segoe UI"/>
+          <w:noProof/>
+          <w:color w:val="800080"/>
+          <w:sz w:val="21"/>
+          <w:szCs w:val="21"/>
+          <w:bdr w:val="none" w:sz="0" w:space="0" w:color="auto" w:frame="1"/>
+        </w:rPr>
+        <w:drawing>
+          <wp:inline distT="0" distB="0" distL="0" distR="0">
+            <wp:extent cx="4638675" cy="2514600"/>
+            <wp:effectExtent l="0" t="0" r="9525" b="0"/>
+            <wp:docPr id="8" name="Picture 8" descr="Image 3 for Dependency Injection (DI) vs. Inversion of Control (IOC)">
+              <a:hlinkClick xmlns:a="http://schemas.openxmlformats.org/drawingml/2006/main" r:id="rId34"/>
+            </wp:docPr>
+            <wp:cNvGraphicFramePr>
+              <a:graphicFrameLocks xmlns:a="http://schemas.openxmlformats.org/drawingml/2006/main" noChangeAspect="1"/>
+            </wp:cNvGraphicFramePr>
+            <a:graphic xmlns:a="http://schemas.openxmlformats.org/drawingml/2006/main">
+              <a:graphicData uri="http://schemas.openxmlformats.org/drawingml/2006/picture">
+                <pic:pic xmlns:pic="http://schemas.openxmlformats.org/drawingml/2006/picture">
+                  <pic:nvPicPr>
+                    <pic:cNvPr id="0" name="Picture 6" descr="Image 3 for Dependency Injection (DI) vs. Inversion of Control (IOC)">
+                      <a:hlinkClick r:id="rId34"/>
+                    </pic:cNvPr>
+                    <pic:cNvPicPr>
+                      <a:picLocks noChangeAspect="1" noChangeArrowheads="1"/>
+                    </pic:cNvPicPr>
+                  </pic:nvPicPr>
+                  <pic:blipFill>
+                    <a:blip r:embed="rId35">
+                      <a:extLst>
+                        <a:ext uri="{28A0092B-C50C-407E-A947-70E740481C1C}">
+                          <a14:useLocalDpi xmlns:a14="http://schemas.microsoft.com/office/drawing/2010/main" val="0"/>
+                        </a:ext>
+                      </a:extLst>
+                    </a:blip>
+                    <a:srcRect/>
+                    <a:stretch>
+                      <a:fillRect/>
+                    </a:stretch>
+                  </pic:blipFill>
+                  <pic:spPr bwMode="auto">
+                    <a:xfrm>
+                      <a:off x="0" y="0"/>
+                      <a:ext cx="4638675" cy="2514600"/>
+                    </a:xfrm>
+                    <a:prstGeom prst="rect">
+                      <a:avLst/>
+                    </a:prstGeom>
+                    <a:noFill/>
+                    <a:ln>
+                      <a:noFill/>
+                    </a:ln>
+                  </pic:spPr>
+                </pic:pic>
+              </a:graphicData>
+            </a:graphic>
+          </wp:inline>
+        </w:drawing>
+      </w:r>
+    </w:p>
+    <w:p>
+      <w:pPr>
+        <w:pStyle w:val="NormalWeb"/>
+        <w:shd w:val="clear" w:color="auto" w:fill="FFFFFF"/>
+        <w:rPr>
+          <w:rFonts w:ascii="Segoe UI" w:hAnsi="Segoe UI" w:cs="Segoe UI"/>
+          <w:color w:val="111111"/>
+          <w:sz w:val="21"/>
+          <w:szCs w:val="21"/>
+        </w:rPr>
+      </w:pPr>
+      <w:r>
+        <w:rPr>
+          <w:rFonts w:ascii="Segoe UI" w:hAnsi="Segoe UI" w:cs="Segoe UI"/>
+          <w:color w:val="111111"/>
+          <w:sz w:val="21"/>
+          <w:szCs w:val="21"/>
+        </w:rPr>
+        <w:t>DI provides objects that an object needs. So rather than the dependencies construct themselves they are injected by some external means. For instance let’s say we have the following below class “Customer” who uses a “Logger” class to log errors. So rather than creating the “Logger” from within the class, you can inject the same via a constructor as shown in the below code snippet.</w:t>
+      </w:r>
+    </w:p>
+    <w:p>
+      <w:pPr>
+        <w:pStyle w:val="NormalWeb"/>
+        <w:shd w:val="clear" w:color="auto" w:fill="FFFFFF"/>
+        <w:spacing w:before="0" w:after="0"/>
+        <w:rPr>
+          <w:rFonts w:ascii="Segoe UI" w:hAnsi="Segoe UI" w:cs="Segoe UI"/>
+          <w:color w:val="111111"/>
+          <w:sz w:val="21"/>
+          <w:szCs w:val="21"/>
+        </w:rPr>
+      </w:pPr>
+      <w:r>
+        <w:rPr>
+          <w:rFonts w:ascii="Segoe UI" w:hAnsi="Segoe UI" w:cs="Segoe UI"/>
+          <w:noProof/>
+          <w:color w:val="800080"/>
+          <w:sz w:val="21"/>
+          <w:szCs w:val="21"/>
+          <w:bdr w:val="none" w:sz="0" w:space="0" w:color="auto" w:frame="1"/>
+        </w:rPr>
+        <w:lastRenderedPageBreak/>
+        <w:drawing>
+          <wp:inline distT="0" distB="0" distL="0" distR="0">
+            <wp:extent cx="3810000" cy="1724025"/>
+            <wp:effectExtent l="0" t="0" r="0" b="9525"/>
+            <wp:docPr id="6" name="Picture 6" descr="Image 4 for Dependency Injection (DI) vs. Inversion of Control (IOC)">
+              <a:hlinkClick xmlns:a="http://schemas.openxmlformats.org/drawingml/2006/main" r:id="rId36"/>
+            </wp:docPr>
+            <wp:cNvGraphicFramePr>
+              <a:graphicFrameLocks xmlns:a="http://schemas.openxmlformats.org/drawingml/2006/main" noChangeAspect="1"/>
+            </wp:cNvGraphicFramePr>
+            <a:graphic xmlns:a="http://schemas.openxmlformats.org/drawingml/2006/main">
+              <a:graphicData uri="http://schemas.openxmlformats.org/drawingml/2006/picture">
+                <pic:pic xmlns:pic="http://schemas.openxmlformats.org/drawingml/2006/picture">
+                  <pic:nvPicPr>
+                    <pic:cNvPr id="0" name="Picture 7" descr="Image 4 for Dependency Injection (DI) vs. Inversion of Control (IOC)">
+                      <a:hlinkClick r:id="rId36"/>
+                    </pic:cNvPr>
+                    <pic:cNvPicPr>
+                      <a:picLocks noChangeAspect="1" noChangeArrowheads="1"/>
+                    </pic:cNvPicPr>
+                  </pic:nvPicPr>
+                  <pic:blipFill>
+                    <a:blip r:embed="rId37">
+                      <a:extLst>
+                        <a:ext uri="{28A0092B-C50C-407E-A947-70E740481C1C}">
+                          <a14:useLocalDpi xmlns:a14="http://schemas.microsoft.com/office/drawing/2010/main" val="0"/>
+                        </a:ext>
+                      </a:extLst>
+                    </a:blip>
+                    <a:srcRect/>
+                    <a:stretch>
+                      <a:fillRect/>
+                    </a:stretch>
+                  </pic:blipFill>
+                  <pic:spPr bwMode="auto">
+                    <a:xfrm>
+                      <a:off x="0" y="0"/>
+                      <a:ext cx="3810000" cy="1724025"/>
+                    </a:xfrm>
+                    <a:prstGeom prst="rect">
+                      <a:avLst/>
+                    </a:prstGeom>
+                    <a:noFill/>
+                    <a:ln>
+                      <a:noFill/>
+                    </a:ln>
+                  </pic:spPr>
+                </pic:pic>
+              </a:graphicData>
+            </a:graphic>
+          </wp:inline>
+        </w:drawing>
+      </w:r>
+    </w:p>
+    <w:p>
+      <w:pPr>
+        <w:pStyle w:val="NormalWeb"/>
+        <w:shd w:val="clear" w:color="auto" w:fill="FFFFFF"/>
+        <w:rPr>
+          <w:rFonts w:ascii="Segoe UI" w:hAnsi="Segoe UI" w:cs="Segoe UI"/>
+          <w:color w:val="111111"/>
+          <w:sz w:val="21"/>
+          <w:szCs w:val="21"/>
+        </w:rPr>
+      </w:pPr>
+      <w:r>
+        <w:rPr>
+          <w:rFonts w:ascii="Segoe UI" w:hAnsi="Segoe UI" w:cs="Segoe UI"/>
+          <w:color w:val="111111"/>
+          <w:sz w:val="21"/>
+          <w:szCs w:val="21"/>
+        </w:rPr>
+        <w:t>The biggest benefit achieved by the above approach is “Decoupling”. You can now invoke the customer object and pass any kind of “Logger” object as shown in the below code.</w:t>
+      </w:r>
+    </w:p>
+    <w:p>
+      <w:pPr>
+        <w:shd w:val="clear" w:color="auto" w:fill="FFFFFF"/>
+        <w:jc w:val="right"/>
+        <w:rPr>
+          <w:rFonts w:ascii="Segoe UI" w:hAnsi="Segoe UI" w:cs="Segoe UI"/>
+          <w:color w:val="999999"/>
+          <w:sz w:val="17"/>
+          <w:szCs w:val="17"/>
+        </w:rPr>
+      </w:pPr>
+      <w:r>
+        <w:rPr>
+          <w:rFonts w:ascii="Segoe UI" w:hAnsi="Segoe UI" w:cs="Segoe UI"/>
+          <w:color w:val="999999"/>
+          <w:sz w:val="17"/>
+          <w:szCs w:val="17"/>
+          <w:bdr w:val="none" w:sz="0" w:space="0" w:color="auto" w:frame="1"/>
+        </w:rPr>
+        <w:t>Hide</w:t>
+      </w:r>
+      <w:r>
+        <w:rPr>
+          <w:rFonts w:ascii="Segoe UI" w:hAnsi="Segoe UI" w:cs="Segoe UI"/>
+          <w:color w:val="999999"/>
+          <w:sz w:val="17"/>
+          <w:szCs w:val="17"/>
+        </w:rPr>
+        <w:t>   </w:t>
+      </w:r>
+      <w:r>
+        <w:rPr>
+          <w:rFonts w:ascii="Segoe UI" w:hAnsi="Segoe UI" w:cs="Segoe UI"/>
+          <w:color w:val="999999"/>
+          <w:sz w:val="17"/>
+          <w:szCs w:val="17"/>
+          <w:bdr w:val="none" w:sz="0" w:space="0" w:color="auto" w:frame="1"/>
+        </w:rPr>
+        <w:t>Copy Code</w:t>
+      </w:r>
+    </w:p>
+    <w:p>
+      <w:pPr>
+        <w:pStyle w:val="HTMLPreformatted"/>
+        <w:pBdr>
+          <w:top w:val="single" w:sz="6" w:space="5" w:color="FBEDBB"/>
+          <w:left w:val="single" w:sz="6" w:space="5" w:color="FBEDBB"/>
+          <w:bottom w:val="single" w:sz="6" w:space="5" w:color="FBEDBB"/>
+          <w:right w:val="single" w:sz="6" w:space="5" w:color="FBEDBB"/>
+        </w:pBdr>
+        <w:shd w:val="clear" w:color="auto" w:fill="FBEDBB"/>
+        <w:rPr>
+          <w:rFonts w:ascii="Consolas" w:hAnsi="Consolas"/>
+          <w:color w:val="000000"/>
+          <w:lang w:val="cs-CZ"/>
+        </w:rPr>
+      </w:pPr>
+      <w:r>
+        <w:rPr>
+          <w:rFonts w:ascii="Consolas" w:hAnsi="Consolas"/>
+          <w:color w:val="000000"/>
+          <w:lang w:val="cs-CZ"/>
+        </w:rPr>
+        <w:t xml:space="preserve">Customer obj = </w:t>
+      </w:r>
+      <w:r>
+        <w:rPr>
+          <w:rStyle w:val="code-keyword"/>
+          <w:rFonts w:ascii="Consolas" w:hAnsi="Consolas"/>
+          <w:color w:val="0000FF"/>
+          <w:bdr w:val="none" w:sz="0" w:space="0" w:color="auto" w:frame="1"/>
+          <w:lang w:val="cs-CZ"/>
+        </w:rPr>
+        <w:t>new</w:t>
+      </w:r>
+      <w:r>
+        <w:rPr>
+          <w:rFonts w:ascii="Consolas" w:hAnsi="Consolas"/>
+          <w:color w:val="000000"/>
+          <w:lang w:val="cs-CZ"/>
+        </w:rPr>
+        <w:t xml:space="preserve"> Customer(</w:t>
+      </w:r>
+      <w:r>
+        <w:rPr>
+          <w:rStyle w:val="code-keyword"/>
+          <w:rFonts w:ascii="Consolas" w:hAnsi="Consolas"/>
+          <w:color w:val="0000FF"/>
+          <w:bdr w:val="none" w:sz="0" w:space="0" w:color="auto" w:frame="1"/>
+          <w:lang w:val="cs-CZ"/>
+        </w:rPr>
+        <w:t>new</w:t>
+      </w:r>
+      <w:r>
+        <w:rPr>
+          <w:rFonts w:ascii="Consolas" w:hAnsi="Consolas"/>
+          <w:color w:val="000000"/>
+          <w:lang w:val="cs-CZ"/>
+        </w:rPr>
+        <w:t xml:space="preserve"> EmailLogger());</w:t>
+      </w:r>
+    </w:p>
+    <w:p>
+      <w:pPr>
+        <w:pStyle w:val="HTMLPreformatted"/>
+        <w:pBdr>
+          <w:top w:val="single" w:sz="6" w:space="5" w:color="FBEDBB"/>
+          <w:left w:val="single" w:sz="6" w:space="5" w:color="FBEDBB"/>
+          <w:bottom w:val="single" w:sz="6" w:space="5" w:color="FBEDBB"/>
+          <w:right w:val="single" w:sz="6" w:space="5" w:color="FBEDBB"/>
+        </w:pBdr>
+        <w:shd w:val="clear" w:color="auto" w:fill="FBEDBB"/>
+        <w:rPr>
+          <w:rFonts w:ascii="Consolas" w:hAnsi="Consolas"/>
+          <w:color w:val="000000"/>
+          <w:lang w:val="cs-CZ"/>
+        </w:rPr>
+      </w:pPr>
+      <w:r>
+        <w:rPr>
+          <w:rFonts w:ascii="Consolas" w:hAnsi="Consolas"/>
+          <w:color w:val="000000"/>
+          <w:lang w:val="cs-CZ"/>
+        </w:rPr>
+        <w:t xml:space="preserve">Customer obj1 = </w:t>
+      </w:r>
+      <w:r>
+        <w:rPr>
+          <w:rStyle w:val="code-keyword"/>
+          <w:rFonts w:ascii="Consolas" w:hAnsi="Consolas"/>
+          <w:color w:val="0000FF"/>
+          <w:bdr w:val="none" w:sz="0" w:space="0" w:color="auto" w:frame="1"/>
+          <w:lang w:val="cs-CZ"/>
+        </w:rPr>
+        <w:t>new</w:t>
+      </w:r>
+      <w:r>
+        <w:rPr>
+          <w:rFonts w:ascii="Consolas" w:hAnsi="Consolas"/>
+          <w:color w:val="000000"/>
+          <w:lang w:val="cs-CZ"/>
+        </w:rPr>
+        <w:t xml:space="preserve"> Customer(</w:t>
+      </w:r>
+      <w:r>
+        <w:rPr>
+          <w:rStyle w:val="code-keyword"/>
+          <w:rFonts w:ascii="Consolas" w:hAnsi="Consolas"/>
+          <w:color w:val="0000FF"/>
+          <w:bdr w:val="none" w:sz="0" w:space="0" w:color="auto" w:frame="1"/>
+          <w:lang w:val="cs-CZ"/>
+        </w:rPr>
+        <w:t>new</w:t>
+      </w:r>
+      <w:r>
+        <w:rPr>
+          <w:rFonts w:ascii="Consolas" w:hAnsi="Consolas"/>
+          <w:color w:val="000000"/>
+          <w:lang w:val="cs-CZ"/>
+        </w:rPr>
+        <w:t xml:space="preserve"> EventViewerLogger());</w:t>
+      </w:r>
+    </w:p>
+    <w:p>
+      <w:pPr>
+        <w:pStyle w:val="NormalWeb"/>
+        <w:shd w:val="clear" w:color="auto" w:fill="FFFFFF"/>
+        <w:rPr>
+          <w:rFonts w:ascii="Segoe UI" w:hAnsi="Segoe UI" w:cs="Segoe UI"/>
+          <w:color w:val="111111"/>
+          <w:sz w:val="21"/>
+          <w:szCs w:val="21"/>
+        </w:rPr>
+      </w:pPr>
+      <w:r>
+        <w:rPr>
+          <w:rFonts w:ascii="Segoe UI" w:hAnsi="Segoe UI" w:cs="Segoe UI"/>
+          <w:color w:val="111111"/>
+          <w:sz w:val="21"/>
+          <w:szCs w:val="21"/>
+        </w:rPr>
+        <w:t>So summarizing the differences. </w:t>
+      </w:r>
+    </w:p>
+    <w:p>
+      <w:pPr>
+        <w:pStyle w:val="NormalWeb"/>
+        <w:shd w:val="clear" w:color="auto" w:fill="FFFFFF"/>
+        <w:spacing w:before="0" w:after="0"/>
+        <w:rPr>
+          <w:rFonts w:ascii="Segoe UI" w:hAnsi="Segoe UI" w:cs="Segoe UI"/>
+          <w:color w:val="111111"/>
+          <w:sz w:val="21"/>
+          <w:szCs w:val="21"/>
+        </w:rPr>
+      </w:pPr>
+      <w:r>
+        <w:rPr>
+          <w:rStyle w:val="Strong"/>
+          <w:rFonts w:ascii="Segoe UI" w:hAnsi="Segoe UI" w:cs="Segoe UI"/>
+          <w:color w:val="111111"/>
+          <w:sz w:val="21"/>
+          <w:szCs w:val="21"/>
+          <w:bdr w:val="none" w:sz="0" w:space="0" w:color="auto" w:frame="1"/>
+        </w:rPr>
+        <w:t xml:space="preserve">Inversion of </w:t>
+      </w:r>
+      <w:proofErr w:type="gramStart"/>
+      <w:r>
+        <w:rPr>
+          <w:rStyle w:val="Strong"/>
+          <w:rFonts w:ascii="Segoe UI" w:hAnsi="Segoe UI" w:cs="Segoe UI"/>
+          <w:color w:val="111111"/>
+          <w:sz w:val="21"/>
+          <w:szCs w:val="21"/>
+          <w:bdr w:val="none" w:sz="0" w:space="0" w:color="auto" w:frame="1"/>
+        </w:rPr>
+        <w:t>control</w:t>
+      </w:r>
+      <w:r>
+        <w:rPr>
+          <w:rFonts w:ascii="Segoe UI" w:hAnsi="Segoe UI" w:cs="Segoe UI"/>
+          <w:color w:val="111111"/>
+          <w:sz w:val="21"/>
+          <w:szCs w:val="21"/>
+        </w:rPr>
+        <w:t> :-</w:t>
+      </w:r>
+      <w:proofErr w:type="gramEnd"/>
+      <w:r>
+        <w:rPr>
+          <w:rFonts w:ascii="Segoe UI" w:hAnsi="Segoe UI" w:cs="Segoe UI"/>
+          <w:color w:val="111111"/>
+          <w:sz w:val="21"/>
+          <w:szCs w:val="21"/>
+        </w:rPr>
+        <w:t xml:space="preserve"> It’s a generic term and implemented in several ways (events, delegates </w:t>
+      </w:r>
+      <w:proofErr w:type="spellStart"/>
+      <w:r>
+        <w:rPr>
+          <w:rFonts w:ascii="Segoe UI" w:hAnsi="Segoe UI" w:cs="Segoe UI"/>
+          <w:color w:val="111111"/>
+          <w:sz w:val="21"/>
+          <w:szCs w:val="21"/>
+        </w:rPr>
+        <w:t>etc</w:t>
+      </w:r>
+      <w:proofErr w:type="spellEnd"/>
+      <w:r>
+        <w:rPr>
+          <w:rFonts w:ascii="Segoe UI" w:hAnsi="Segoe UI" w:cs="Segoe UI"/>
+          <w:color w:val="111111"/>
+          <w:sz w:val="21"/>
+          <w:szCs w:val="21"/>
+        </w:rPr>
+        <w:t>).</w:t>
+      </w:r>
+    </w:p>
+    <w:p>
+      <w:pPr>
+        <w:pStyle w:val="NormalWeb"/>
+        <w:shd w:val="clear" w:color="auto" w:fill="FFFFFF"/>
+        <w:spacing w:before="0" w:after="0"/>
+        <w:rPr>
+          <w:rFonts w:ascii="Segoe UI" w:hAnsi="Segoe UI" w:cs="Segoe UI"/>
+          <w:color w:val="111111"/>
+          <w:sz w:val="21"/>
+          <w:szCs w:val="21"/>
+        </w:rPr>
+      </w:pPr>
+      <w:r>
+        <w:rPr>
+          <w:rStyle w:val="Strong"/>
+          <w:rFonts w:ascii="Segoe UI" w:hAnsi="Segoe UI" w:cs="Segoe UI"/>
+          <w:color w:val="111111"/>
+          <w:sz w:val="21"/>
+          <w:szCs w:val="21"/>
+          <w:bdr w:val="none" w:sz="0" w:space="0" w:color="auto" w:frame="1"/>
+        </w:rPr>
+        <w:t xml:space="preserve">Dependency </w:t>
+      </w:r>
+      <w:proofErr w:type="gramStart"/>
+      <w:r>
+        <w:rPr>
+          <w:rStyle w:val="Strong"/>
+          <w:rFonts w:ascii="Segoe UI" w:hAnsi="Segoe UI" w:cs="Segoe UI"/>
+          <w:color w:val="111111"/>
+          <w:sz w:val="21"/>
+          <w:szCs w:val="21"/>
+          <w:bdr w:val="none" w:sz="0" w:space="0" w:color="auto" w:frame="1"/>
+        </w:rPr>
+        <w:t>injection</w:t>
+      </w:r>
+      <w:r>
+        <w:rPr>
+          <w:rFonts w:ascii="Segoe UI" w:hAnsi="Segoe UI" w:cs="Segoe UI"/>
+          <w:color w:val="111111"/>
+          <w:sz w:val="21"/>
+          <w:szCs w:val="21"/>
+        </w:rPr>
+        <w:t> :-</w:t>
+      </w:r>
+      <w:proofErr w:type="gramEnd"/>
+      <w:r>
+        <w:rPr>
+          <w:rFonts w:ascii="Segoe UI" w:hAnsi="Segoe UI" w:cs="Segoe UI"/>
+          <w:color w:val="111111"/>
+          <w:sz w:val="21"/>
+          <w:szCs w:val="21"/>
+        </w:rPr>
+        <w:t xml:space="preserve"> DI is a subtype of IOC and is implemented by constructor injection, setter injection or method injection.</w:t>
+      </w:r>
+    </w:p>
+    <w:p>
+      <w:pPr>
+        <w:pStyle w:val="NormalWeb"/>
+        <w:shd w:val="clear" w:color="auto" w:fill="FFFFFF"/>
+        <w:spacing w:before="0" w:after="0"/>
+        <w:rPr>
+          <w:rFonts w:ascii="Segoe UI" w:hAnsi="Segoe UI" w:cs="Segoe UI"/>
+          <w:color w:val="111111"/>
+          <w:sz w:val="21"/>
+          <w:szCs w:val="21"/>
+        </w:rPr>
+      </w:pPr>
+      <w:r>
+        <w:rPr>
+          <w:rFonts w:ascii="Segoe UI" w:hAnsi="Segoe UI" w:cs="Segoe UI"/>
+          <w:color w:val="111111"/>
+          <w:sz w:val="21"/>
+          <w:szCs w:val="21"/>
+        </w:rPr>
+        <w:t xml:space="preserve">Via this blog </w:t>
+      </w:r>
+      <w:proofErr w:type="spellStart"/>
+      <w:r>
+        <w:rPr>
+          <w:rFonts w:ascii="Segoe UI" w:hAnsi="Segoe UI" w:cs="Segoe UI"/>
+          <w:color w:val="111111"/>
+          <w:sz w:val="21"/>
+          <w:szCs w:val="21"/>
+        </w:rPr>
+        <w:t>i</w:t>
+      </w:r>
+      <w:proofErr w:type="spellEnd"/>
+      <w:r>
+        <w:rPr>
+          <w:rFonts w:ascii="Segoe UI" w:hAnsi="Segoe UI" w:cs="Segoe UI"/>
+          <w:color w:val="111111"/>
+          <w:sz w:val="21"/>
+          <w:szCs w:val="21"/>
+        </w:rPr>
+        <w:t xml:space="preserve"> would like to inform all my friends </w:t>
+      </w:r>
+      <w:proofErr w:type="spellStart"/>
+      <w:r>
+        <w:rPr>
+          <w:rFonts w:ascii="Segoe UI" w:hAnsi="Segoe UI" w:cs="Segoe UI"/>
+          <w:color w:val="111111"/>
+          <w:sz w:val="21"/>
+          <w:szCs w:val="21"/>
+        </w:rPr>
+        <w:t>i</w:t>
+      </w:r>
+      <w:proofErr w:type="spellEnd"/>
+      <w:r>
+        <w:rPr>
+          <w:rFonts w:ascii="Segoe UI" w:hAnsi="Segoe UI" w:cs="Segoe UI"/>
+          <w:color w:val="111111"/>
+          <w:sz w:val="21"/>
+          <w:szCs w:val="21"/>
+        </w:rPr>
+        <w:t xml:space="preserve"> have started a series called as </w:t>
+      </w:r>
+      <w:hyperlink r:id="rId38" w:tgtFrame="_blank" w:tooltip="Learn c# and .NET in 60 days" w:history="1">
+        <w:r>
+          <w:rPr>
+            <w:rStyle w:val="Hyperlink"/>
+            <w:rFonts w:ascii="Segoe UI" w:eastAsiaTheme="majorEastAsia" w:hAnsi="Segoe UI" w:cs="Segoe UI"/>
+            <w:color w:val="800080"/>
+            <w:sz w:val="21"/>
+            <w:szCs w:val="21"/>
+            <w:bdr w:val="none" w:sz="0" w:space="0" w:color="auto" w:frame="1"/>
+          </w:rPr>
+          <w:t>Learn c# and .NET in 60 days in youtube</w:t>
+        </w:r>
+      </w:hyperlink>
+      <w:r>
+        <w:rPr>
+          <w:rFonts w:ascii="Segoe UI" w:hAnsi="Segoe UI" w:cs="Segoe UI"/>
+          <w:color w:val="111111"/>
+          <w:sz w:val="21"/>
+          <w:szCs w:val="21"/>
+        </w:rPr>
+        <w:t xml:space="preserve">. So if you have some fresher friends who want to learn </w:t>
+      </w:r>
+      <w:proofErr w:type="spellStart"/>
+      <w:r>
+        <w:rPr>
+          <w:rFonts w:ascii="Segoe UI" w:hAnsi="Segoe UI" w:cs="Segoe UI"/>
+          <w:color w:val="111111"/>
+          <w:sz w:val="21"/>
+          <w:szCs w:val="21"/>
+        </w:rPr>
+        <w:t>c#</w:t>
+      </w:r>
+      <w:proofErr w:type="spellEnd"/>
+      <w:r>
+        <w:rPr>
+          <w:rFonts w:ascii="Segoe UI" w:hAnsi="Segoe UI" w:cs="Segoe UI"/>
+          <w:color w:val="111111"/>
+          <w:sz w:val="21"/>
+          <w:szCs w:val="21"/>
+        </w:rPr>
+        <w:t xml:space="preserve"> please talk about this initiative.  </w:t>
+      </w:r>
+      <w:hyperlink r:id="rId39" w:history="1">
+        <w:r>
+          <w:rPr>
+            <w:rStyle w:val="Hyperlink"/>
+            <w:rFonts w:ascii="Segoe UI" w:eastAsiaTheme="majorEastAsia" w:hAnsi="Segoe UI" w:cs="Segoe UI"/>
+            <w:color w:val="800080"/>
+            <w:sz w:val="21"/>
+            <w:szCs w:val="21"/>
+            <w:bdr w:val="none" w:sz="0" w:space="0" w:color="auto" w:frame="1"/>
+          </w:rPr>
+          <w:t>http://www.youtube.com/watch?v=yh2SrzCkNQA</w:t>
+        </w:r>
+      </w:hyperlink>
+      <w:r>
+        <w:rPr>
+          <w:rFonts w:ascii="Segoe UI" w:hAnsi="Segoe UI" w:cs="Segoe UI"/>
+          <w:color w:val="111111"/>
+          <w:sz w:val="21"/>
+          <w:szCs w:val="21"/>
+        </w:rPr>
+        <w:t> </w:t>
+      </w:r>
+    </w:p>
+    <w:p>
+      <w:pPr>
+        <w:pStyle w:val="NormalWeb"/>
+        <w:shd w:val="clear" w:color="auto" w:fill="FFFFFF"/>
+        <w:spacing w:before="0" w:after="0"/>
+        <w:rPr>
+          <w:rFonts w:ascii="Segoe UI" w:hAnsi="Segoe UI" w:cs="Segoe UI"/>
+          <w:color w:val="111111"/>
+          <w:sz w:val="21"/>
+          <w:szCs w:val="21"/>
+        </w:rPr>
+      </w:pPr>
+      <w:r>
+        <w:rPr>
+          <w:rFonts w:ascii="Segoe UI" w:hAnsi="Segoe UI" w:cs="Segoe UI"/>
+          <w:color w:val="111111"/>
+          <w:sz w:val="21"/>
+          <w:szCs w:val="21"/>
+        </w:rPr>
+        <w:t>Feel free to visit my site for </w:t>
+      </w:r>
+      <w:proofErr w:type="spellStart"/>
+      <w:r>
+        <w:rPr>
+          <w:rFonts w:ascii="Segoe UI" w:hAnsi="Segoe UI" w:cs="Segoe UI"/>
+          <w:color w:val="111111"/>
+          <w:sz w:val="21"/>
+          <w:szCs w:val="21"/>
+        </w:rPr>
+        <w:fldChar w:fldCharType="begin"/>
+      </w:r>
+      <w:r>
+        <w:rPr>
+          <w:rFonts w:ascii="Segoe UI" w:hAnsi="Segoe UI" w:cs="Segoe UI"/>
+          <w:color w:val="111111"/>
+          <w:sz w:val="21"/>
+          <w:szCs w:val="21"/>
+        </w:rPr>
+        <w:instrText xml:space="preserve"> HYPERLINK "http://www.questpond.com/" \t "_blank" </w:instrText>
+      </w:r>
+      <w:r>
+        <w:rPr>
+          <w:rFonts w:ascii="Segoe UI" w:hAnsi="Segoe UI" w:cs="Segoe UI"/>
+          <w:color w:val="111111"/>
+          <w:sz w:val="21"/>
+          <w:szCs w:val="21"/>
+        </w:rPr>
+        <w:fldChar w:fldCharType="separate"/>
+      </w:r>
+      <w:r>
+        <w:rPr>
+          <w:rStyle w:val="Hyperlink"/>
+          <w:rFonts w:ascii="Segoe UI" w:eastAsiaTheme="majorEastAsia" w:hAnsi="Segoe UI" w:cs="Segoe UI"/>
+          <w:color w:val="800080"/>
+          <w:sz w:val="21"/>
+          <w:szCs w:val="21"/>
+          <w:bdr w:val="none" w:sz="0" w:space="0" w:color="auto" w:frame="1"/>
+        </w:rPr>
+        <w:t>c#</w:t>
+      </w:r>
+      <w:proofErr w:type="spellEnd"/>
+      <w:r>
+        <w:rPr>
+          <w:rStyle w:val="Hyperlink"/>
+          <w:rFonts w:ascii="Segoe UI" w:eastAsiaTheme="majorEastAsia" w:hAnsi="Segoe UI" w:cs="Segoe UI"/>
+          <w:color w:val="800080"/>
+          <w:sz w:val="21"/>
+          <w:szCs w:val="21"/>
+          <w:bdr w:val="none" w:sz="0" w:space="0" w:color="auto" w:frame="1"/>
+        </w:rPr>
+        <w:t xml:space="preserve"> design pattern interview questions with answers</w:t>
+      </w:r>
+      <w:r>
+        <w:rPr>
+          <w:rFonts w:ascii="Segoe UI" w:hAnsi="Segoe UI" w:cs="Segoe UI"/>
+          <w:color w:val="111111"/>
+          <w:sz w:val="21"/>
+          <w:szCs w:val="21"/>
+        </w:rPr>
+        <w:fldChar w:fldCharType="end"/>
+      </w:r>
+      <w:r>
+        <w:rPr>
+          <w:rFonts w:ascii="Segoe UI" w:hAnsi="Segoe UI" w:cs="Segoe UI"/>
+          <w:color w:val="111111"/>
+          <w:sz w:val="21"/>
+          <w:szCs w:val="21"/>
+        </w:rPr>
+        <w:t> </w:t>
+      </w:r>
+    </w:p>
+    <w:p>
+      <w:pPr>
+        <w:pStyle w:val="NormalWeb"/>
+        <w:shd w:val="clear" w:color="auto" w:fill="FFFFFF"/>
+        <w:rPr>
+          <w:rFonts w:ascii="Segoe UI" w:hAnsi="Segoe UI" w:cs="Segoe UI"/>
+          <w:color w:val="111111"/>
+          <w:sz w:val="21"/>
+          <w:szCs w:val="21"/>
+        </w:rPr>
+      </w:pPr>
+      <w:r>
+        <w:rPr>
+          <w:rFonts w:ascii="Segoe UI" w:hAnsi="Segoe UI" w:cs="Segoe UI"/>
+          <w:color w:val="111111"/>
+          <w:sz w:val="21"/>
+          <w:szCs w:val="21"/>
+        </w:rPr>
+        <w:t xml:space="preserve">Below is a nice video which demonstrates IOC </w:t>
+      </w:r>
+      <w:proofErr w:type="gramStart"/>
+      <w:r>
+        <w:rPr>
+          <w:rFonts w:ascii="Segoe UI" w:hAnsi="Segoe UI" w:cs="Segoe UI"/>
+          <w:color w:val="111111"/>
+          <w:sz w:val="21"/>
+          <w:szCs w:val="21"/>
+        </w:rPr>
+        <w:t>( Inversion</w:t>
+      </w:r>
+      <w:proofErr w:type="gramEnd"/>
+      <w:r>
+        <w:rPr>
+          <w:rFonts w:ascii="Segoe UI" w:hAnsi="Segoe UI" w:cs="Segoe UI"/>
+          <w:color w:val="111111"/>
+          <w:sz w:val="21"/>
+          <w:szCs w:val="21"/>
+        </w:rPr>
+        <w:t xml:space="preserve"> of control) and how </w:t>
+      </w:r>
+      <w:proofErr w:type="spellStart"/>
+      <w:r>
+        <w:rPr>
+          <w:rFonts w:ascii="Segoe UI" w:hAnsi="Segoe UI" w:cs="Segoe UI"/>
+          <w:color w:val="111111"/>
+          <w:sz w:val="21"/>
+          <w:szCs w:val="21"/>
+        </w:rPr>
+        <w:t>its</w:t>
+      </w:r>
+      <w:proofErr w:type="spellEnd"/>
+      <w:r>
+        <w:rPr>
+          <w:rFonts w:ascii="Segoe UI" w:hAnsi="Segoe UI" w:cs="Segoe UI"/>
+          <w:color w:val="111111"/>
+          <w:sz w:val="21"/>
+          <w:szCs w:val="21"/>
+        </w:rPr>
+        <w:t xml:space="preserve"> is different from DI ( Dependency injection)</w:t>
+      </w:r>
+    </w:p>
+    <w:p>
+      <w:pPr>
+        <w:pStyle w:val="NormalWeb"/>
+        <w:shd w:val="clear" w:color="auto" w:fill="FFFFFF"/>
+        <w:spacing w:before="0" w:after="0"/>
+        <w:rPr>
+          <w:rFonts w:ascii="Segoe UI" w:hAnsi="Segoe UI" w:cs="Segoe UI"/>
+          <w:color w:val="111111"/>
+          <w:sz w:val="21"/>
+          <w:szCs w:val="21"/>
+        </w:rPr>
+      </w:pPr>
+      <w:r>
+        <w:rPr>
+          <w:rFonts w:ascii="Segoe UI" w:hAnsi="Segoe UI" w:cs="Segoe UI"/>
+          <w:noProof/>
+          <w:color w:val="800080"/>
+          <w:sz w:val="21"/>
+          <w:szCs w:val="21"/>
+          <w:bdr w:val="none" w:sz="0" w:space="0" w:color="auto" w:frame="1"/>
+        </w:rPr>
+        <w:lastRenderedPageBreak/>
+        <w:drawing>
+          <wp:inline distT="0" distB="0" distL="0" distR="0">
+            <wp:extent cx="4857750" cy="3057525"/>
+            <wp:effectExtent l="0" t="0" r="0" b="9525"/>
+            <wp:docPr id="5" name="Picture 5" descr="Image 5 for Dependency Injection (DI) vs. Inversion of Control (IOC)">
+              <a:hlinkClick xmlns:a="http://schemas.openxmlformats.org/drawingml/2006/main" r:id="rId40" tgtFrame="&quot;_blank&quot;"/>
+            </wp:docPr>
+            <wp:cNvGraphicFramePr>
+              <a:graphicFrameLocks xmlns:a="http://schemas.openxmlformats.org/drawingml/2006/main" noChangeAspect="1"/>
+            </wp:cNvGraphicFramePr>
+            <a:graphic xmlns:a="http://schemas.openxmlformats.org/drawingml/2006/main">
+              <a:graphicData uri="http://schemas.openxmlformats.org/drawingml/2006/picture">
+                <pic:pic xmlns:pic="http://schemas.openxmlformats.org/drawingml/2006/picture">
+                  <pic:nvPicPr>
+                    <pic:cNvPr id="0" name="Picture 8" descr="Image 5 for Dependency Injection (DI) vs. Inversion of Control (IOC)">
+                      <a:hlinkClick r:id="rId40" tgtFrame="&quot;_blank&quot;"/>
+                    </pic:cNvPr>
+                    <pic:cNvPicPr>
+                      <a:picLocks noChangeAspect="1" noChangeArrowheads="1"/>
+                    </pic:cNvPicPr>
+                  </pic:nvPicPr>
+                  <pic:blipFill>
+                    <a:blip r:embed="rId41">
+                      <a:extLst>
+                        <a:ext uri="{28A0092B-C50C-407E-A947-70E740481C1C}">
+                          <a14:useLocalDpi xmlns:a14="http://schemas.microsoft.com/office/drawing/2010/main" val="0"/>
+                        </a:ext>
+                      </a:extLst>
+                    </a:blip>
+                    <a:srcRect/>
+                    <a:stretch>
+                      <a:fillRect/>
+                    </a:stretch>
+                  </pic:blipFill>
+                  <pic:spPr bwMode="auto">
+                    <a:xfrm>
+                      <a:off x="0" y="0"/>
+                      <a:ext cx="4857750" cy="3057525"/>
+                    </a:xfrm>
+                    <a:prstGeom prst="rect">
+                      <a:avLst/>
+                    </a:prstGeom>
+                    <a:noFill/>
+                    <a:ln>
+                      <a:noFill/>
+                    </a:ln>
+                  </pic:spPr>
+                </pic:pic>
+              </a:graphicData>
+            </a:graphic>
+          </wp:inline>
+        </w:drawing>
+      </w:r>
+    </w:p>
+    <w:p>
+      <w:pPr>
+        <w:rPr>
+          <w:b/>
+        </w:rPr>
+      </w:pPr>
+      <w:bookmarkStart w:id="6" w:name="_GoBack"/>
+      <w:bookmarkEnd w:id="6"/>
+    </w:p>
+    <w:p>
+      <w:pPr>
+        <w:rPr>
+          <w:b/>
+        </w:rPr>
+      </w:pPr>
+    </w:p>
+    <w:p>
+      <w:pPr>
         <w:rPr>
           <w:b/>
         </w:rPr>
@@ -34493,6 +36737,119 @@
     </w:lvl>
   </w:abstractNum>
   <w:abstractNum w:abstractNumId="12" w15:restartNumberingAfterBreak="0">
+    <w:nsid w:val="39E8298A"/>
+    <w:multiLevelType w:val="multilevel"/>
+    <w:tmpl w:val="A5A43082"/>
+    <w:lvl w:ilvl="0">
+      <w:start w:val="1"/>
+      <w:numFmt w:val="decimal"/>
+      <w:lvlText w:val="%1."/>
+      <w:lvlJc w:val="left"/>
+      <w:pPr>
+        <w:tabs>
+          <w:tab w:val="num" w:pos="720"/>
+        </w:tabs>
+        <w:ind w:left="720" w:hanging="360"/>
+      </w:pPr>
+    </w:lvl>
+    <w:lvl w:ilvl="1" w:tentative="1">
+      <w:start w:val="1"/>
+      <w:numFmt w:val="decimal"/>
+      <w:lvlText w:val="%2."/>
+      <w:lvlJc w:val="left"/>
+      <w:pPr>
+        <w:tabs>
+          <w:tab w:val="num" w:pos="1440"/>
+        </w:tabs>
+        <w:ind w:left="1440" w:hanging="360"/>
+      </w:pPr>
+    </w:lvl>
+    <w:lvl w:ilvl="2" w:tentative="1">
+      <w:start w:val="1"/>
+      <w:numFmt w:val="decimal"/>
+      <w:lvlText w:val="%3."/>
+      <w:lvlJc w:val="left"/>
+      <w:pPr>
+        <w:tabs>
+          <w:tab w:val="num" w:pos="2160"/>
+        </w:tabs>
+        <w:ind w:left="2160" w:hanging="360"/>
+      </w:pPr>
+    </w:lvl>
+    <w:lvl w:ilvl="3" w:tentative="1">
+      <w:start w:val="1"/>
+      <w:numFmt w:val="decimal"/>
+      <w:lvlText w:val="%4."/>
+      <w:lvlJc w:val="left"/>
+      <w:pPr>
+        <w:tabs>
+          <w:tab w:val="num" w:pos="2880"/>
+        </w:tabs>
+        <w:ind w:left="2880" w:hanging="360"/>
+      </w:pPr>
+    </w:lvl>
+    <w:lvl w:ilvl="4" w:tentative="1">
+      <w:start w:val="1"/>
+      <w:numFmt w:val="decimal"/>
+      <w:lvlText w:val="%5."/>
+      <w:lvlJc w:val="left"/>
+      <w:pPr>
+        <w:tabs>
+          <w:tab w:val="num" w:pos="3600"/>
+        </w:tabs>
+        <w:ind w:left="3600" w:hanging="360"/>
+      </w:pPr>
+    </w:lvl>
+    <w:lvl w:ilvl="5" w:tentative="1">
+      <w:start w:val="1"/>
+      <w:numFmt w:val="decimal"/>
+      <w:lvlText w:val="%6."/>
+      <w:lvlJc w:val="left"/>
+      <w:pPr>
+        <w:tabs>
+          <w:tab w:val="num" w:pos="4320"/>
+        </w:tabs>
+        <w:ind w:left="4320" w:hanging="360"/>
+      </w:pPr>
+    </w:lvl>
+    <w:lvl w:ilvl="6" w:tentative="1">
+      <w:start w:val="1"/>
+      <w:numFmt w:val="decimal"/>
+      <w:lvlText w:val="%7."/>
+      <w:lvlJc w:val="left"/>
+      <w:pPr>
+        <w:tabs>
+          <w:tab w:val="num" w:pos="5040"/>
+        </w:tabs>
+        <w:ind w:left="5040" w:hanging="360"/>
+      </w:pPr>
+    </w:lvl>
+    <w:lvl w:ilvl="7" w:tentative="1">
+      <w:start w:val="1"/>
+      <w:numFmt w:val="decimal"/>
+      <w:lvlText w:val="%8."/>
+      <w:lvlJc w:val="left"/>
+      <w:pPr>
+        <w:tabs>
+          <w:tab w:val="num" w:pos="5760"/>
+        </w:tabs>
+        <w:ind w:left="5760" w:hanging="360"/>
+      </w:pPr>
+    </w:lvl>
+    <w:lvl w:ilvl="8" w:tentative="1">
+      <w:start w:val="1"/>
+      <w:numFmt w:val="decimal"/>
+      <w:lvlText w:val="%9."/>
+      <w:lvlJc w:val="left"/>
+      <w:pPr>
+        <w:tabs>
+          <w:tab w:val="num" w:pos="6480"/>
+        </w:tabs>
+        <w:ind w:left="6480" w:hanging="360"/>
+      </w:pPr>
+    </w:lvl>
+  </w:abstractNum>
+  <w:abstractNum w:abstractNumId="13" w15:restartNumberingAfterBreak="0">
     <w:nsid w:val="3F6C5EAE"/>
     <w:multiLevelType w:val="multilevel"/>
     <w:tmpl w:val="F24AA97C"/>
@@ -34641,7 +36998,7 @@
       </w:rPr>
     </w:lvl>
   </w:abstractNum>
-  <w:abstractNum w:abstractNumId="13" w15:restartNumberingAfterBreak="0">
+  <w:abstractNum w:abstractNumId="14" w15:restartNumberingAfterBreak="0">
     <w:nsid w:val="49FC0089"/>
     <w:multiLevelType w:val="multilevel"/>
     <w:tmpl w:val="75B89EF0"/>
@@ -34790,7 +37147,7 @@
       </w:rPr>
     </w:lvl>
   </w:abstractNum>
-  <w:abstractNum w:abstractNumId="14" w15:restartNumberingAfterBreak="0">
+  <w:abstractNum w:abstractNumId="15" w15:restartNumberingAfterBreak="0">
     <w:nsid w:val="54091BAA"/>
     <w:multiLevelType w:val="multilevel"/>
     <w:tmpl w:val="EB6C1130"/>
@@ -34939,7 +37296,7 @@
       </w:rPr>
     </w:lvl>
   </w:abstractNum>
-  <w:abstractNum w:abstractNumId="15" w15:restartNumberingAfterBreak="0">
+  <w:abstractNum w:abstractNumId="16" w15:restartNumberingAfterBreak="0">
     <w:nsid w:val="55266093"/>
     <w:multiLevelType w:val="multilevel"/>
     <w:tmpl w:val="4218DEEC"/>
@@ -35088,7 +37445,7 @@
       </w:rPr>
     </w:lvl>
   </w:abstractNum>
-  <w:abstractNum w:abstractNumId="16" w15:restartNumberingAfterBreak="0">
+  <w:abstractNum w:abstractNumId="17" w15:restartNumberingAfterBreak="0">
     <w:nsid w:val="5D3808B4"/>
     <w:multiLevelType w:val="multilevel"/>
     <w:tmpl w:val="379A8CD6"/>
@@ -35237,7 +37594,7 @@
       </w:rPr>
     </w:lvl>
   </w:abstractNum>
-  <w:abstractNum w:abstractNumId="17" w15:restartNumberingAfterBreak="0">
+  <w:abstractNum w:abstractNumId="18" w15:restartNumberingAfterBreak="0">
     <w:nsid w:val="5FB31266"/>
     <w:multiLevelType w:val="multilevel"/>
     <w:tmpl w:val="2F843752"/>
@@ -35386,7 +37743,7 @@
       </w:rPr>
     </w:lvl>
   </w:abstractNum>
-  <w:abstractNum w:abstractNumId="18" w15:restartNumberingAfterBreak="0">
+  <w:abstractNum w:abstractNumId="19" w15:restartNumberingAfterBreak="0">
     <w:nsid w:val="615B36BA"/>
     <w:multiLevelType w:val="multilevel"/>
     <w:tmpl w:val="9C10B6B6"/>
@@ -35535,7 +37892,120 @@
       </w:rPr>
     </w:lvl>
   </w:abstractNum>
-  <w:abstractNum w:abstractNumId="19" w15:restartNumberingAfterBreak="0">
+  <w:abstractNum w:abstractNumId="20" w15:restartNumberingAfterBreak="0">
+    <w:nsid w:val="63004084"/>
+    <w:multiLevelType w:val="multilevel"/>
+    <w:tmpl w:val="8A4E4A94"/>
+    <w:lvl w:ilvl="0">
+      <w:start w:val="1"/>
+      <w:numFmt w:val="decimal"/>
+      <w:lvlText w:val="%1."/>
+      <w:lvlJc w:val="left"/>
+      <w:pPr>
+        <w:tabs>
+          <w:tab w:val="num" w:pos="720"/>
+        </w:tabs>
+        <w:ind w:left="720" w:hanging="360"/>
+      </w:pPr>
+    </w:lvl>
+    <w:lvl w:ilvl="1" w:tentative="1">
+      <w:start w:val="1"/>
+      <w:numFmt w:val="decimal"/>
+      <w:lvlText w:val="%2."/>
+      <w:lvlJc w:val="left"/>
+      <w:pPr>
+        <w:tabs>
+          <w:tab w:val="num" w:pos="1440"/>
+        </w:tabs>
+        <w:ind w:left="1440" w:hanging="360"/>
+      </w:pPr>
+    </w:lvl>
+    <w:lvl w:ilvl="2" w:tentative="1">
+      <w:start w:val="1"/>
+      <w:numFmt w:val="decimal"/>
+      <w:lvlText w:val="%3."/>
+      <w:lvlJc w:val="left"/>
+      <w:pPr>
+        <w:tabs>
+          <w:tab w:val="num" w:pos="2160"/>
+        </w:tabs>
+        <w:ind w:left="2160" w:hanging="360"/>
+      </w:pPr>
+    </w:lvl>
+    <w:lvl w:ilvl="3" w:tentative="1">
+      <w:start w:val="1"/>
+      <w:numFmt w:val="decimal"/>
+      <w:lvlText w:val="%4."/>
+      <w:lvlJc w:val="left"/>
+      <w:pPr>
+        <w:tabs>
+          <w:tab w:val="num" w:pos="2880"/>
+        </w:tabs>
+        <w:ind w:left="2880" w:hanging="360"/>
+      </w:pPr>
+    </w:lvl>
+    <w:lvl w:ilvl="4" w:tentative="1">
+      <w:start w:val="1"/>
+      <w:numFmt w:val="decimal"/>
+      <w:lvlText w:val="%5."/>
+      <w:lvlJc w:val="left"/>
+      <w:pPr>
+        <w:tabs>
+          <w:tab w:val="num" w:pos="3600"/>
+        </w:tabs>
+        <w:ind w:left="3600" w:hanging="360"/>
+      </w:pPr>
+    </w:lvl>
+    <w:lvl w:ilvl="5" w:tentative="1">
+      <w:start w:val="1"/>
+      <w:numFmt w:val="decimal"/>
+      <w:lvlText w:val="%6."/>
+      <w:lvlJc w:val="left"/>
+      <w:pPr>
+        <w:tabs>
+          <w:tab w:val="num" w:pos="4320"/>
+        </w:tabs>
+        <w:ind w:left="4320" w:hanging="360"/>
+      </w:pPr>
+    </w:lvl>
+    <w:lvl w:ilvl="6" w:tentative="1">
+      <w:start w:val="1"/>
+      <w:numFmt w:val="decimal"/>
+      <w:lvlText w:val="%7."/>
+      <w:lvlJc w:val="left"/>
+      <w:pPr>
+        <w:tabs>
+          <w:tab w:val="num" w:pos="5040"/>
+        </w:tabs>
+        <w:ind w:left="5040" w:hanging="360"/>
+      </w:pPr>
+    </w:lvl>
+    <w:lvl w:ilvl="7" w:tentative="1">
+      <w:start w:val="1"/>
+      <w:numFmt w:val="decimal"/>
+      <w:lvlText w:val="%8."/>
+      <w:lvlJc w:val="left"/>
+      <w:pPr>
+        <w:tabs>
+          <w:tab w:val="num" w:pos="5760"/>
+        </w:tabs>
+        <w:ind w:left="5760" w:hanging="360"/>
+      </w:pPr>
+    </w:lvl>
+    <w:lvl w:ilvl="8" w:tentative="1">
+      <w:start w:val="1"/>
+      <w:numFmt w:val="decimal"/>
+      <w:lvlText w:val="%9."/>
+      <w:lvlJc w:val="left"/>
+      <w:pPr>
+        <w:tabs>
+          <w:tab w:val="num" w:pos="6480"/>
+        </w:tabs>
+        <w:ind w:left="6480" w:hanging="360"/>
+      </w:pPr>
+    </w:lvl>
+  </w:abstractNum>
+  <w:abstractNum w:abstractNumId="21" w15:restartNumberingAfterBreak="0">
     <w:nsid w:val="7124400A"/>
     <w:multiLevelType w:val="multilevel"/>
     <w:tmpl w:val="F364DEC2"/>
@@ -35648,7 +38118,7 @@
       </w:pPr>
     </w:lvl>
   </w:abstractNum>
-  <w:abstractNum w:abstractNumId="20" w15:restartNumberingAfterBreak="0">
+  <w:abstractNum w:abstractNumId="22" w15:restartNumberingAfterBreak="0">
     <w:nsid w:val="76C7104B"/>
     <w:multiLevelType w:val="multilevel"/>
     <w:tmpl w:val="7C38F054"/>
@@ -35797,7 +38267,7 @@
       </w:rPr>
     </w:lvl>
   </w:abstractNum>
-  <w:abstractNum w:abstractNumId="21" w15:restartNumberingAfterBreak="0">
+  <w:abstractNum w:abstractNumId="23" w15:restartNumberingAfterBreak="0">
     <w:nsid w:val="7BED10D3"/>
     <w:multiLevelType w:val="multilevel"/>
     <w:tmpl w:val="2DDCDDA6"/>
@@ -35946,7 +38416,7 @@
       </w:rPr>
     </w:lvl>
   </w:abstractNum>
-  <w:abstractNum w:abstractNumId="22" w15:restartNumberingAfterBreak="0">
+  <w:abstractNum w:abstractNumId="24" w15:restartNumberingAfterBreak="0">
     <w:nsid w:val="7E537FB6"/>
     <w:multiLevelType w:val="multilevel"/>
     <w:tmpl w:val="88E42A6E"/>
@@ -36105,22 +38575,22 @@
     <w:abstractNumId w:val="10"/>
   </w:num>
   <w:num w:numId="4">
-    <w:abstractNumId w:val="22"/>
+    <w:abstractNumId w:val="24"/>
   </w:num>
   <w:num w:numId="5">
-    <w:abstractNumId w:val="15"/>
+    <w:abstractNumId w:val="16"/>
   </w:num>
   <w:num w:numId="6">
     <w:abstractNumId w:val="3"/>
   </w:num>
   <w:num w:numId="7">
-    <w:abstractNumId w:val="17"/>
+    <w:abstractNumId w:val="18"/>
   </w:num>
   <w:num w:numId="8">
-    <w:abstractNumId w:val="14"/>
+    <w:abstractNumId w:val="15"/>
   </w:num>
   <w:num w:numId="9">
-    <w:abstractNumId w:val="12"/>
+    <w:abstractNumId w:val="13"/>
   </w:num>
   <w:num w:numId="10">
     <w:abstractNumId w:val="4"/>
@@ -36129,31 +38599,31 @@
     <w:abstractNumId w:val="0"/>
   </w:num>
   <w:num w:numId="12">
-    <w:abstractNumId w:val="19"/>
+    <w:abstractNumId w:val="21"/>
   </w:num>
   <w:num w:numId="13">
     <w:abstractNumId w:val="5"/>
   </w:num>
   <w:num w:numId="14">
-    <w:abstractNumId w:val="13"/>
+    <w:abstractNumId w:val="14"/>
   </w:num>
   <w:num w:numId="15">
     <w:abstractNumId w:val="8"/>
   </w:num>
   <w:num w:numId="16">
-    <w:abstractNumId w:val="21"/>
+    <w:abstractNumId w:val="23"/>
   </w:num>
   <w:num w:numId="17">
     <w:abstractNumId w:val="7"/>
   </w:num>
   <w:num w:numId="18">
-    <w:abstractNumId w:val="16"/>
+    <w:abstractNumId w:val="17"/>
   </w:num>
   <w:num w:numId="19">
-    <w:abstractNumId w:val="18"/>
+    <w:abstractNumId w:val="19"/>
   </w:num>
   <w:num w:numId="20">
-    <w:abstractNumId w:val="20"/>
+    <w:abstractNumId w:val="22"/>
   </w:num>
   <w:num w:numId="21">
     <w:abstractNumId w:val="6"/>
@@ -36163,6 +38633,12 @@
   </w:num>
   <w:num w:numId="23">
     <w:abstractNumId w:val="9"/>
+  </w:num>
+  <w:num w:numId="24">
+    <w:abstractNumId w:val="20"/>
+  </w:num>
+  <w:num w:numId="25">
+    <w:abstractNumId w:val="12"/>
   </w:num>
 </w:numbering>
 </file>
@@ -37086,6 +39562,16 @@
       <w:contextualSpacing/>
     </w:pPr>
   </w:style>
+  <w:style w:type="character" w:customStyle="1" w:styleId="author">
+    <w:name w:val="author"/>
+    <w:basedOn w:val="DefaultParagraphFont"/>
+    <w:rsid w:val="003B1394"/>
+  </w:style>
+  <w:style w:type="character" w:customStyle="1" w:styleId="date">
+    <w:name w:val="date"/>
+    <w:basedOn w:val="DefaultParagraphFont"/>
+    <w:rsid w:val="003B1394"/>
+  </w:style>
 </w:styles>
 </file>
 

</xml_diff>